<commit_message>
Summarized more articles, added references
</commit_message>
<xml_diff>
--- a/Organized/Article Summary.docx
+++ b/Organized/Article Summary.docx
@@ -247,8 +247,6 @@
       </w:hyperlink>
     </w:p>
     <w:p>
-      <w:bookmarkStart w:id="0" w:name="_GoBack"/>
-      <w:bookmarkEnd w:id="0"/>
       <w:r>
         <w:rPr>
           <w:b/>
@@ -358,7 +356,239 @@
       </w:pPr>
     </w:p>
     <w:p/>
-    <w:p/>
+    <w:p>
+      <w:r>
+        <w:rPr>
+          <w:b/>
+        </w:rPr>
+        <w:t>Title:</w:t>
+      </w:r>
+      <w:r>
+        <w:t xml:space="preserve"> QA Metrics: The Value of Testing Metrics Within Software Development</w:t>
+      </w:r>
+    </w:p>
+    <w:p>
+      <w:r>
+        <w:rPr>
+          <w:b/>
+        </w:rPr>
+        <w:t>Link</w:t>
+      </w:r>
+      <w:r>
+        <w:t xml:space="preserve">: </w:t>
+      </w:r>
+      <w:hyperlink r:id="rId8" w:history="1">
+        <w:r>
+          <w:rPr>
+            <w:rStyle w:val="Hyperlink"/>
+          </w:rPr>
+          <w:t>https://www.getzephyr.com/resources/whitepapers/qa-metrics-value-testing-metrics-within-software-development</w:t>
+        </w:r>
+      </w:hyperlink>
+    </w:p>
+    <w:p>
+      <w:r>
+        <w:rPr>
+          <w:b/>
+        </w:rPr>
+        <w:t>Summary</w:t>
+      </w:r>
+      <w:r>
+        <w:t>:</w:t>
+      </w:r>
+    </w:p>
+    <w:p>
+      <w:r>
+        <w:t>The article makes the point that as a result of shorter deadlines and lower resources, metrics become all the more important. That being said it also explains that metrics are only useful when taken at the whole (only measure certain aspects). The articl</w:t>
+      </w:r>
+      <w:r>
+        <w:t>e further states that while there are no universal metrics for all products, there are some important ones which can be divided as followed:</w:t>
+      </w:r>
+    </w:p>
+    <w:p>
+      <w:pPr>
+        <w:pStyle w:val="ListParagraph"/>
+        <w:numPr>
+          <w:ilvl w:val="0"/>
+          <w:numId w:val="1"/>
+        </w:numPr>
+      </w:pPr>
+      <w:r>
+        <w:t>Project:</w:t>
+      </w:r>
+      <w:r>
+        <w:t xml:space="preserve"> </w:t>
+      </w:r>
+      <w:r>
+        <w:t xml:space="preserve">for the purpose of analysing </w:t>
+      </w:r>
+      <w:r>
+        <w:t xml:space="preserve">whether a project is meeting an objective </w:t>
+      </w:r>
+      <w:r>
+        <w:t>(general)</w:t>
+      </w:r>
+    </w:p>
+    <w:p>
+      <w:pPr>
+        <w:pStyle w:val="ListParagraph"/>
+        <w:numPr>
+          <w:ilvl w:val="1"/>
+          <w:numId w:val="1"/>
+        </w:numPr>
+      </w:pPr>
+      <w:r>
+        <w:t>Requirement Coverage:</w:t>
+      </w:r>
+      <w:r>
+        <w:t xml:space="preserve"> percentage of number of requirements covered divided by the total number of requirements</w:t>
+      </w:r>
+    </w:p>
+    <w:p>
+      <w:pPr>
+        <w:pStyle w:val="ListParagraph"/>
+        <w:numPr>
+          <w:ilvl w:val="1"/>
+          <w:numId w:val="1"/>
+        </w:numPr>
+      </w:pPr>
+      <w:r>
+        <w:t>Defect Open and Close Rate:</w:t>
+      </w:r>
+      <w:r>
+        <w:t xml:space="preserve"> percentage of number of defects found before delivery divided by total defects (defects found before and after)</w:t>
+      </w:r>
+    </w:p>
+    <w:p>
+      <w:pPr>
+        <w:pStyle w:val="ListParagraph"/>
+        <w:numPr>
+          <w:ilvl w:val="0"/>
+          <w:numId w:val="1"/>
+        </w:numPr>
+      </w:pPr>
+      <w:r>
+        <w:t>Department:</w:t>
+      </w:r>
+      <w:r>
+        <w:t xml:space="preserve"> provide generalized day-to-day analysis metrics</w:t>
+      </w:r>
+    </w:p>
+    <w:p>
+      <w:pPr>
+        <w:pStyle w:val="ListParagraph"/>
+        <w:numPr>
+          <w:ilvl w:val="1"/>
+          <w:numId w:val="1"/>
+        </w:numPr>
+      </w:pPr>
+      <w:r>
+        <w:t>MTTD:</w:t>
+      </w:r>
+      <w:r>
+        <w:t xml:space="preserve"> number of issues detected over total execution time</w:t>
+      </w:r>
+    </w:p>
+    <w:p>
+      <w:pPr>
+        <w:pStyle w:val="ListParagraph"/>
+        <w:numPr>
+          <w:ilvl w:val="1"/>
+          <w:numId w:val="1"/>
+        </w:numPr>
+      </w:pPr>
+      <w:r>
+        <w:t>MTTR:</w:t>
+      </w:r>
+      <w:r>
+        <w:t xml:space="preserve"> number of issues fixed over total coding time</w:t>
+      </w:r>
+    </w:p>
+    <w:p>
+      <w:pPr>
+        <w:pStyle w:val="ListParagraph"/>
+        <w:numPr>
+          <w:ilvl w:val="1"/>
+          <w:numId w:val="1"/>
+        </w:numPr>
+      </w:pPr>
+      <w:r>
+        <w:t>Defect Removal Efficiency:</w:t>
+      </w:r>
+      <w:r>
+        <w:t xml:space="preserve"> percentage of number of pre-release defects divided by number of total defects</w:t>
+      </w:r>
+    </w:p>
+    <w:p>
+      <w:pPr>
+        <w:pStyle w:val="ListParagraph"/>
+        <w:numPr>
+          <w:ilvl w:val="0"/>
+          <w:numId w:val="1"/>
+        </w:numPr>
+      </w:pPr>
+      <w:r>
+        <w:t>Company:</w:t>
+      </w:r>
+      <w:r>
+        <w:t xml:space="preserve"> analyzes delivery to consumer</w:t>
+      </w:r>
+    </w:p>
+    <w:p>
+      <w:pPr>
+        <w:pStyle w:val="ListParagraph"/>
+        <w:numPr>
+          <w:ilvl w:val="1"/>
+          <w:numId w:val="1"/>
+        </w:numPr>
+      </w:pPr>
+      <w:r>
+        <w:t>Customer Reported Issue Percentage</w:t>
+      </w:r>
+      <w:r>
+        <w:t>:</w:t>
+      </w:r>
+      <w:r>
+        <w:t xml:space="preserve"> percentage of total number of defects found by customer divided by total number of product defects</w:t>
+      </w:r>
+    </w:p>
+    <w:p>
+      <w:r>
+        <w:rPr>
+          <w:b/>
+        </w:rPr>
+        <w:t>Limitation</w:t>
+      </w:r>
+      <w:r>
+        <w:t>:</w:t>
+      </w:r>
+      <w:r>
+        <w:t xml:space="preserve"> Getting some of the data from a few of these metrics may be difficult, or even impossible. </w:t>
+      </w:r>
+      <w:r>
+        <w:t>Some the metrics imply knowledge of day-to</w:t>
+      </w:r>
+      <w:r>
+        <w:t xml:space="preserve">-day activities which may limit the </w:t>
+      </w:r>
+      <w:bookmarkStart w:id="0" w:name="_GoBack"/>
+      <w:bookmarkEnd w:id="0"/>
+      <w:r>
+        <w:t>result.</w:t>
+      </w:r>
+    </w:p>
+    <w:p>
+      <w:r>
+        <w:rPr>
+          <w:b/>
+        </w:rPr>
+        <w:lastRenderedPageBreak/>
+        <w:t>Note</w:t>
+      </w:r>
+      <w:r>
+        <w:t xml:space="preserve">: I refrained from mentioning some of the metrics (especially those in the “Company” section) since they either apply to multiple projects together or are impossible to test without restricted data. </w:t>
+      </w:r>
+    </w:p>
     <w:sectPr>
       <w:pgSz w:w="12240" w:h="15840"/>
       <w:pgMar w:top="1440" w:right="1440" w:bottom="1440" w:left="1440" w:header="708" w:footer="708" w:gutter="0"/>
@@ -371,7 +601,7 @@
 
 <file path=word/numbering.xml><?xml version="1.0" encoding="utf-8"?>
 <w:numbering xmlns:wpc="http://schemas.microsoft.com/office/word/2010/wordprocessingCanvas" xmlns:mc="http://schemas.openxmlformats.org/markup-compatibility/2006" xmlns:o="urn:schemas-microsoft-com:office:office" xmlns:r="http://schemas.openxmlformats.org/officeDocument/2006/relationships" xmlns:m="http://schemas.openxmlformats.org/officeDocument/2006/math" xmlns:v="urn:schemas-microsoft-com:vml" xmlns:wp14="http://schemas.microsoft.com/office/word/2010/wordprocessingDrawing" xmlns:wp="http://schemas.openxmlformats.org/drawingml/2006/wordprocessingDrawing" xmlns:w10="urn:schemas-microsoft-com:office:word" xmlns:w="http://schemas.openxmlformats.org/wordprocessingml/2006/main" xmlns:w14="http://schemas.microsoft.com/office/word/2010/wordml" xmlns:w15="http://schemas.microsoft.com/office/word/2012/wordml" xmlns:wpg="http://schemas.microsoft.com/office/word/2010/wordprocessingGroup" xmlns:wpi="http://schemas.microsoft.com/office/word/2010/wordprocessingInk" xmlns:wne="http://schemas.microsoft.com/office/word/2006/wordml" xmlns:wps="http://schemas.microsoft.com/office/word/2010/wordprocessingShape" mc:Ignorable="w14 w15 wp14">
-  <w:abstractNum w:abstractNumId="0">
+  <w:abstractNum w:abstractNumId="0" w15:restartNumberingAfterBreak="0">
     <w:nsid w:val="35C86BAE"/>
     <w:multiLevelType w:val="hybridMultilevel"/>
     <w:tmpl w:val="24483AAC"/>
@@ -386,7 +616,7 @@
         <w:rFonts w:ascii="Symbol" w:eastAsiaTheme="minorHAnsi" w:hAnsi="Symbol" w:cstheme="minorBidi" w:hint="default"/>
       </w:rPr>
     </w:lvl>
-    <w:lvl w:ilvl="1" w:tplc="10090003" w:tentative="1">
+    <w:lvl w:ilvl="1" w:tplc="10090003">
       <w:start w:val="1"/>
       <w:numFmt w:val="bullet"/>
       <w:lvlText w:val="o"/>

</xml_diff>

<commit_message>
Updated references and summarized article
</commit_message>
<xml_diff>
--- a/Organized/Article Summary.docx
+++ b/Organized/Article Summary.docx
@@ -6,12 +6,234 @@
       <w:r>
         <w:rPr>
           <w:b/>
+          <w:highlight w:val="yellow"/>
         </w:rPr>
         <w:t>Title</w:t>
       </w:r>
       <w:r>
+        <w:rPr>
+          <w:highlight w:val="yellow"/>
+        </w:rPr>
+        <w:t>: Metrics for Measuring the Quality of Object-Oriented Software</w:t>
+      </w:r>
+    </w:p>
+    <w:p>
+      <w:r>
+        <w:rPr>
+          <w:b/>
+        </w:rPr>
+        <w:t>Link</w:t>
+      </w:r>
+      <w:r>
         <w:t xml:space="preserve">: </w:t>
       </w:r>
+      <w:hyperlink r:id="rId5" w:history="1">
+        <w:r>
+          <w:rPr>
+            <w:rStyle w:val="Hyperlink"/>
+          </w:rPr>
+          <w:t>http://delivery.acm.org.libproxy.auc.ca/10.1145/2510000/2507311/p66b-singh.pdf?ip=199.212.55.169&amp;id=2507311&amp;acc=ACTIVE%20SERVICE&amp;key=FD0067F557510FFB%2E2E114FAB5F912086%2E4D4702B0C3E38B35%2E4D4702B0C3E38B35&amp;CFID=939957675&amp;CFTOKEN=22411919&amp;__acm__=1495551123_66186ebadebfcf7a06c0c6f881edc6c7</w:t>
+        </w:r>
+      </w:hyperlink>
+    </w:p>
+    <w:p>
+      <w:r>
+        <w:rPr>
+          <w:b/>
+        </w:rPr>
+        <w:t>Summary:</w:t>
+      </w:r>
+      <w:r>
+        <w:t xml:space="preserve"> </w:t>
+      </w:r>
+    </w:p>
+    <w:p>
+      <w:r>
+        <w:t>The paper presents five parameters for measuring software of object-oriented programming, and some associated metrics for each one. The article takes the approach that “anything which can’t be measured can’t be controlled”, and in part shows that changes to a piece of software overtimes can reduce the quality. The following metrics and parameters were used:</w:t>
+      </w:r>
+    </w:p>
+    <w:p>
+      <w:pPr>
+        <w:pStyle w:val="ListParagraph"/>
+        <w:numPr>
+          <w:ilvl w:val="0"/>
+          <w:numId w:val="1"/>
+        </w:numPr>
+      </w:pPr>
+      <w:r>
+        <w:t>LOC (lines of code): represents the size of the software, and states that the greater the size the less understandable it will be (measure of understandability)</w:t>
+      </w:r>
+    </w:p>
+    <w:p>
+      <w:pPr>
+        <w:pStyle w:val="ListParagraph"/>
+        <w:numPr>
+          <w:ilvl w:val="0"/>
+          <w:numId w:val="1"/>
+        </w:numPr>
+      </w:pPr>
+      <w:r>
+        <w:t>CC (cyclomatic complexity): measure the number of linearly independent paths through a program, and low values are considered better (measure of complexity)</w:t>
+      </w:r>
+    </w:p>
+    <w:p>
+      <w:pPr>
+        <w:pStyle w:val="ListParagraph"/>
+        <w:numPr>
+          <w:ilvl w:val="0"/>
+          <w:numId w:val="1"/>
+        </w:numPr>
+      </w:pPr>
+      <w:r>
+        <w:t xml:space="preserve">CBO (coupling between objects): metric for a class is the count of those classes which the given class is coupled, and higher values are seen as bad (measure of efficiency reuse, and complexity) </w:t>
+      </w:r>
+    </w:p>
+    <w:p>
+      <w:pPr>
+        <w:pStyle w:val="ListParagraph"/>
+        <w:numPr>
+          <w:ilvl w:val="0"/>
+          <w:numId w:val="1"/>
+        </w:numPr>
+      </w:pPr>
+      <w:r>
+        <w:t xml:space="preserve">LCOM (lack of cohesion): the degree to which methods within a class are related to one another, and maximized cohesion is seen as a positive (reuse, efficiency, complexity) </w:t>
+      </w:r>
+    </w:p>
+    <w:p>
+      <w:pPr>
+        <w:pStyle w:val="ListParagraph"/>
+        <w:numPr>
+          <w:ilvl w:val="0"/>
+          <w:numId w:val="1"/>
+        </w:numPr>
+      </w:pPr>
+      <w:r>
+        <w:t>WMC (weighted methods per class): indicator of how much time and effort is require to develop/maintain a class, and low is seen as greater polymorphism (measure of understandability, complexity, and reuse)</w:t>
+      </w:r>
+    </w:p>
+    <w:p>
+      <w:pPr>
+        <w:pStyle w:val="ListParagraph"/>
+        <w:numPr>
+          <w:ilvl w:val="0"/>
+          <w:numId w:val="1"/>
+        </w:numPr>
+      </w:pPr>
+      <w:r>
+        <w:t>RFC (response for a class): measure the number of methods that are invoked in response to a message received by an object of the class, and shows how much communication there is between classes which can complicate debugging/testing (measure of understanding and complexity)</w:t>
+      </w:r>
+    </w:p>
+    <w:p>
+      <w:pPr>
+        <w:pStyle w:val="ListParagraph"/>
+        <w:numPr>
+          <w:ilvl w:val="0"/>
+          <w:numId w:val="1"/>
+        </w:numPr>
+      </w:pPr>
+      <w:r>
+        <w:t xml:space="preserve">MI (maintainability index): measures the ease with which we can maintain software or how easily we can make changes to the software; and high is considered as better (measure of maintainability) </w:t>
+      </w:r>
+    </w:p>
+    <w:p>
+      <w:pPr>
+        <w:pStyle w:val="ListParagraph"/>
+        <w:numPr>
+          <w:ilvl w:val="0"/>
+          <w:numId w:val="1"/>
+        </w:numPr>
+      </w:pPr>
+      <w:r>
+        <w:t>NOC (number of children):</w:t>
+      </w:r>
+      <w:r>
+        <w:t xml:space="preserve"> measures the number of direct descendants for each class, and classes with large number of children are considered to be more difficult to modify and usually require more testing (measure of efficiency and reusability)</w:t>
+      </w:r>
+    </w:p>
+    <w:p>
+      <w:pPr>
+        <w:pStyle w:val="ListParagraph"/>
+        <w:numPr>
+          <w:ilvl w:val="0"/>
+          <w:numId w:val="1"/>
+        </w:numPr>
+      </w:pPr>
+      <w:r>
+        <w:t>DIT (depth of inheritance tree):</w:t>
+      </w:r>
+      <w:r>
+        <w:t xml:space="preserve"> the maximum length from the class node to the root of the tree, and is measured by the number of ancestor classes (measure of reusability and complexity)</w:t>
+      </w:r>
+    </w:p>
+    <w:p>
+      <w:r>
+        <w:rPr>
+          <w:b/>
+        </w:rPr>
+        <w:t>Limitations</w:t>
+      </w:r>
+      <w:r>
+        <w:t>: It doesn’t show a benchmark for “good quality” software, many of the results seems generalized, and it doesn’t consider things like bug testing.</w:t>
+      </w:r>
+    </w:p>
+    <w:p>
+      <w:r>
+        <w:rPr>
+          <w:b/>
+        </w:rPr>
+        <w:t xml:space="preserve">Note: </w:t>
+      </w:r>
+      <w:r>
+        <w:t>All the metrics used showed a loss in software quality over the history of versions, and it is especially important that there testing utilized an OSS called JFreeChart.</w:t>
+      </w:r>
+    </w:p>
+    <w:p>
+      <w:r>
+        <w:rPr>
+          <w:b/>
+        </w:rPr>
+        <w:t>Important Note</w:t>
+      </w:r>
+      <w:r>
+        <w:t>: An article like this should be a main focus of interest because it’s lacking a lot of things that we could consider. It doesn’t consider the community involvement in OSS</w:t>
+      </w:r>
+      <w:r>
+        <w:t xml:space="preserve"> or security measurements</w:t>
+      </w:r>
+      <w:bookmarkStart w:id="0" w:name="_GoBack"/>
+      <w:bookmarkEnd w:id="0"/>
+      <w:r>
+        <w:t>, and actually limits itself in that it’s only performed on a single piece of software.</w:t>
+      </w:r>
+    </w:p>
+    <w:p>
+      <w:pPr>
+        <w:pBdr>
+          <w:bottom w:val="single" w:sz="6" w:space="1" w:color="auto"/>
+        </w:pBdr>
+        <w:rPr>
+          <w:b/>
+        </w:rPr>
+      </w:pPr>
+    </w:p>
+    <w:p>
+      <w:pPr>
+        <w:rPr>
+          <w:b/>
+        </w:rPr>
+      </w:pPr>
+    </w:p>
+    <w:p>
+      <w:r>
+        <w:rPr>
+          <w:b/>
+        </w:rPr>
+        <w:t>Title</w:t>
+      </w:r>
+      <w:r>
+        <w:t xml:space="preserve">: </w:t>
+      </w:r>
       <w:r>
         <w:t>Using Pirate Metrics to measure success of open source projects</w:t>
       </w:r>
@@ -26,7 +248,7 @@
       <w:r>
         <w:t xml:space="preserve">: </w:t>
       </w:r>
-      <w:hyperlink r:id="rId5" w:history="1">
+      <w:hyperlink r:id="rId6" w:history="1">
         <w:r>
           <w:rPr>
             <w:rStyle w:val="Hyperlink"/>
@@ -169,7 +391,7 @@
       <w:r>
         <w:t xml:space="preserve">: </w:t>
       </w:r>
-      <w:hyperlink r:id="rId6" w:history="1">
+      <w:hyperlink r:id="rId7" w:history="1">
         <w:r>
           <w:rPr>
             <w:rStyle w:val="Hyperlink"/>
@@ -237,7 +459,7 @@
       <w:r>
         <w:t xml:space="preserve">: </w:t>
       </w:r>
-      <w:hyperlink r:id="rId7" w:history="1">
+      <w:hyperlink r:id="rId8" w:history="1">
         <w:r>
           <w:rPr>
             <w:rStyle w:val="Hyperlink"/>
@@ -259,14 +481,11 @@
     </w:p>
     <w:p>
       <w:r>
+        <w:lastRenderedPageBreak/>
         <w:t xml:space="preserve">The article makes a case for measuring certain metrics when creating open source projects. </w:t>
       </w:r>
       <w:r>
-        <w:t xml:space="preserve">Utilizing metrics helps creators in responding to user feedback, see project popularity, understand how the </w:t>
-      </w:r>
-      <w:r>
-        <w:lastRenderedPageBreak/>
-        <w:t xml:space="preserve">project is used, etc. The primary reference the author uses is based upon the metric graphs that appear on GitHub projects. </w:t>
+        <w:t xml:space="preserve">Utilizing metrics helps creators in responding to user feedback, see project popularity, understand how the project is used, etc. The primary reference the author uses is based upon the metric graphs that appear on GitHub projects. </w:t>
       </w:r>
       <w:r>
         <w:t>They divide the metrics into the following categories:</w:t>
@@ -377,7 +596,7 @@
       <w:r>
         <w:t xml:space="preserve">: </w:t>
       </w:r>
-      <w:hyperlink r:id="rId8" w:history="1">
+      <w:hyperlink r:id="rId9" w:history="1">
         <w:r>
           <w:rPr>
             <w:rStyle w:val="Hyperlink"/>
@@ -571,8 +790,6 @@
       <w:r>
         <w:t xml:space="preserve">-day activities which may limit the </w:t>
       </w:r>
-      <w:bookmarkStart w:id="0" w:name="_GoBack"/>
-      <w:bookmarkEnd w:id="0"/>
       <w:r>
         <w:t>result.</w:t>
       </w:r>
@@ -589,6 +806,14 @@
         <w:t xml:space="preserve">: I refrained from mentioning some of the metrics (especially those in the “Company” section) since they either apply to multiple projects together or are impossible to test without restricted data. </w:t>
       </w:r>
     </w:p>
+    <w:p>
+      <w:pPr>
+        <w:pBdr>
+          <w:bottom w:val="single" w:sz="6" w:space="1" w:color="auto"/>
+        </w:pBdr>
+      </w:pPr>
+    </w:p>
+    <w:p/>
     <w:sectPr>
       <w:pgSz w:w="12240" w:h="15840"/>
       <w:pgMar w:top="1440" w:right="1440" w:bottom="1440" w:left="1440" w:header="708" w:footer="708" w:gutter="0"/>
@@ -601,7 +826,7 @@
 
 <file path=word/numbering.xml><?xml version="1.0" encoding="utf-8"?>
 <w:numbering xmlns:wpc="http://schemas.microsoft.com/office/word/2010/wordprocessingCanvas" xmlns:mc="http://schemas.openxmlformats.org/markup-compatibility/2006" xmlns:o="urn:schemas-microsoft-com:office:office" xmlns:r="http://schemas.openxmlformats.org/officeDocument/2006/relationships" xmlns:m="http://schemas.openxmlformats.org/officeDocument/2006/math" xmlns:v="urn:schemas-microsoft-com:vml" xmlns:wp14="http://schemas.microsoft.com/office/word/2010/wordprocessingDrawing" xmlns:wp="http://schemas.openxmlformats.org/drawingml/2006/wordprocessingDrawing" xmlns:w10="urn:schemas-microsoft-com:office:word" xmlns:w="http://schemas.openxmlformats.org/wordprocessingml/2006/main" xmlns:w14="http://schemas.microsoft.com/office/word/2010/wordml" xmlns:w15="http://schemas.microsoft.com/office/word/2012/wordml" xmlns:wpg="http://schemas.microsoft.com/office/word/2010/wordprocessingGroup" xmlns:wpi="http://schemas.microsoft.com/office/word/2010/wordprocessingInk" xmlns:wne="http://schemas.microsoft.com/office/word/2006/wordml" xmlns:wps="http://schemas.microsoft.com/office/word/2010/wordprocessingShape" mc:Ignorable="w14 w15 wp14">
-  <w:abstractNum w:abstractNumId="0" w15:restartNumberingAfterBreak="0">
+  <w:abstractNum w:abstractNumId="0">
     <w:nsid w:val="35C86BAE"/>
     <w:multiLevelType w:val="hybridMultilevel"/>
     <w:tmpl w:val="24483AAC"/>

</xml_diff>

<commit_message>
Improved the summary of articles already complted
</commit_message>
<xml_diff>
--- a/Organized/Article Summary.docx
+++ b/Organized/Article Summary.docx
@@ -681,6 +681,23 @@
       <w:r>
         <w:t>nd. This idea is advertised as more of a self-reflection framework whereby a developer may analyze their own work.</w:t>
       </w:r>
+      <w:r>
+        <w:t xml:space="preserve"> It’s also designed from a business framework, and the question of actual </w:t>
+      </w:r>
+    </w:p>
+    <w:p>
+      <w:r>
+        <w:rPr>
+          <w:b/>
+        </w:rPr>
+        <w:t>Note</w:t>
+      </w:r>
+      <w:r>
+        <w:t>: It has some interesting notes regarding community, which seems to be a common metric for addressing open source quality (indirect quality).</w:t>
+      </w:r>
+      <w:r>
+        <w:t xml:space="preserve"> The consensus seems that the more activations you have, the more the implied open source product can be viewed as having “good quality”.</w:t>
+      </w:r>
     </w:p>
     <w:p>
       <w:pPr>
@@ -736,15 +753,30 @@
     </w:p>
     <w:p>
       <w:r>
-        <w:t xml:space="preserve">The post makes an interesting discussion on the fact that once a project reaches a certain number of contributors, it appears to behave differently than a smaller project. The author uses a comparative chart/spreadsheet to show that committers tend to be more active, as a whole, in larger projects. These larger projects also tend to become more self-hosted, and pay attention to things like licensing. </w:t>
-      </w:r>
-    </w:p>
-    <w:p>
-      <w:r>
-        <w:rPr>
-          <w:b/>
-        </w:rPr>
         <w:lastRenderedPageBreak/>
+        <w:t>The post makes an interesting discussion on the fact that once a project reaches a certain number of contributors, it appears to behave differently than a smaller project.</w:t>
+      </w:r>
+      <w:r>
+        <w:t xml:space="preserve"> An interesting point is made that the vast majority of active projects have few actual committers, and actual trend shows a linear decrease when compared to projects over number of committers.</w:t>
+      </w:r>
+      <w:r>
+        <w:t xml:space="preserve"> </w:t>
+      </w:r>
+      <w:r>
+        <w:t xml:space="preserve">Basically, projects with a high number of community members are in the vast minority when compared to projects with few. </w:t>
+      </w:r>
+      <w:r>
+        <w:t>The author uses a comparative chart/spreadsheet to show that committers tend to be more active, as a whole, in larger projects. These larger projects also tend to become more self-hosted, and pay attent</w:t>
+      </w:r>
+      <w:r>
+        <w:t xml:space="preserve">ion to things like licensing. The conclusion is that a larger project (based on community) behaves much more actively and progressively than one which is small by comparison. </w:t>
+      </w:r>
+    </w:p>
+    <w:p>
+      <w:r>
+        <w:rPr>
+          <w:b/>
+        </w:rPr>
         <w:t>Limitation</w:t>
       </w:r>
       <w:r>
@@ -753,6 +785,51 @@
       <w:r>
         <w:t>itters equals a better product.</w:t>
       </w:r>
+      <w:r>
+        <w:t xml:space="preserve"> He also utilizes an external dataset from Ohloh which he himself admits has limitations.</w:t>
+      </w:r>
+      <w:r>
+        <w:t xml:space="preserve"> It makes a case for licensing, which isn’t a proven enough discussion point in correlation to quality. </w:t>
+      </w:r>
+    </w:p>
+    <w:p>
+      <w:r>
+        <w:rPr>
+          <w:b/>
+        </w:rPr>
+        <w:t>Note</w:t>
+      </w:r>
+      <w:r>
+        <w:t>: An interesting trend is shown here in that the vast majority of projects have a smaller connection of actual committers. This is an interesting fact as it makes logical sense, especially in that the number of lower quality projects should be in the majority.</w:t>
+      </w:r>
+      <w:r>
+        <w:t xml:space="preserve"> Another idea to consider is that since large community based projects have more involvement, error resolution should theoretically be improved and therefore the actual quality should be greater (needs </w:t>
+      </w:r>
+      <w:r>
+        <w:t>validation</w:t>
+      </w:r>
+      <w:r>
+        <w:t xml:space="preserve">). </w:t>
+      </w:r>
+    </w:p>
+    <w:p>
+      <w:r>
+        <w:rPr>
+          <w:b/>
+        </w:rPr>
+        <w:t>Important Note</w:t>
+      </w:r>
+      <w:r>
+        <w:t>: The article makes a clear case why larger projects are generally more successful, or at the very least perform different. This definitely makes a case for a community based software metric, and also why it’s important to consider</w:t>
+      </w:r>
+      <w:r>
+        <w:t>.</w:t>
+      </w:r>
+      <w:r>
+        <w:t xml:space="preserve"> It also shows that GitHub is still an excellent choice for choosing projects, as it has gotten over some of the inherent issues of other sites like Sourceforge (for large projects).</w:t>
+      </w:r>
+      <w:bookmarkStart w:id="0" w:name="_GoBack"/>
+      <w:bookmarkEnd w:id="0"/>
     </w:p>
     <w:p>
       <w:pPr>
@@ -873,7 +950,11 @@
         <w:t xml:space="preserve"> These metrics are quite useful for checking community involvement, however the examples they use are limited to GitHub (they provide minor alternatives). </w:t>
       </w:r>
       <w:r>
-        <w:t>Similar to previous community articles, this is more directed towards actual creators and how they can better their own projects (possible limitation on research application).</w:t>
+        <w:t xml:space="preserve">Similar to previous community articles, </w:t>
+      </w:r>
+      <w:r>
+        <w:lastRenderedPageBreak/>
+        <w:t>this is more directed towards actual creators and how they can better their own projects (possible limitation on research application).</w:t>
       </w:r>
       <w:r>
         <w:t xml:space="preserve"> </w:t>
@@ -1003,7 +1084,6 @@
         </w:numPr>
       </w:pPr>
       <w:r>
-        <w:lastRenderedPageBreak/>
         <w:t>Requirement Coverage:</w:t>
       </w:r>
       <w:r>
@@ -1165,6 +1245,7 @@
         <w:rPr>
           <w:b/>
         </w:rPr>
+        <w:lastRenderedPageBreak/>
         <w:t>Title</w:t>
       </w:r>
       <w:r>
@@ -1305,10 +1386,7 @@
       </w:pPr>
     </w:p>
     <w:p/>
-    <w:p>
-      <w:bookmarkStart w:id="0" w:name="_GoBack"/>
-      <w:bookmarkEnd w:id="0"/>
-    </w:p>
+    <w:p/>
     <w:sectPr>
       <w:pgSz w:w="12240" w:h="15840"/>
       <w:pgMar w:top="1440" w:right="1440" w:bottom="1440" w:left="1440" w:header="708" w:footer="708" w:gutter="0"/>

</xml_diff>

<commit_message>
Removed old documentation, and added to summaries
</commit_message>
<xml_diff>
--- a/Organized/Article Summary.docx
+++ b/Organized/Article Summary.docx
@@ -1,13 +1,246 @@
 
 <file path=word/document.xml><?xml version="1.0" encoding="utf-8"?>
-<w:document xmlns:wpc="http://schemas.microsoft.com/office/word/2010/wordprocessingCanvas" xmlns:mc="http://schemas.openxmlformats.org/markup-compatibility/2006" xmlns:o="urn:schemas-microsoft-com:office:office" xmlns:r="http://schemas.openxmlformats.org/officeDocument/2006/relationships" xmlns:m="http://schemas.openxmlformats.org/officeDocument/2006/math" xmlns:v="urn:schemas-microsoft-com:vml" xmlns:wp14="http://schemas.microsoft.com/office/word/2010/wordprocessingDrawing" xmlns:wp="http://schemas.openxmlformats.org/drawingml/2006/wordprocessingDrawing" xmlns:w10="urn:schemas-microsoft-com:office:word" xmlns:w="http://schemas.openxmlformats.org/wordprocessingml/2006/main" xmlns:w14="http://schemas.microsoft.com/office/word/2010/wordml" xmlns:w15="http://schemas.microsoft.com/office/word/2012/wordml" xmlns:wpg="http://schemas.microsoft.com/office/word/2010/wordprocessingGroup" xmlns:wpi="http://schemas.microsoft.com/office/word/2010/wordprocessingInk" xmlns:wne="http://schemas.microsoft.com/office/word/2006/wordml" xmlns:wps="http://schemas.microsoft.com/office/word/2010/wordprocessingShape" mc:Ignorable="w14 w15 wp14">
+<w:document xmlns:wpc="http://schemas.microsoft.com/office/word/2010/wordprocessingCanvas" xmlns:mc="http://schemas.openxmlformats.org/markup-compatibility/2006" xmlns:o="urn:schemas-microsoft-com:office:office" xmlns:r="http://schemas.openxmlformats.org/officeDocument/2006/relationships" xmlns:m="http://schemas.openxmlformats.org/officeDocument/2006/math" xmlns:v="urn:schemas-microsoft-com:vml" xmlns:wp14="http://schemas.microsoft.com/office/word/2010/wordprocessingDrawing" xmlns:wp="http://schemas.openxmlformats.org/drawingml/2006/wordprocessingDrawing" xmlns:w10="urn:schemas-microsoft-com:office:word" xmlns:w="http://schemas.openxmlformats.org/wordprocessingml/2006/main" xmlns:w14="http://schemas.microsoft.com/office/word/2010/wordml" xmlns:wpg="http://schemas.microsoft.com/office/word/2010/wordprocessingGroup" xmlns:wpi="http://schemas.microsoft.com/office/word/2010/wordprocessingInk" xmlns:wne="http://schemas.microsoft.com/office/word/2006/wordml" xmlns:wps="http://schemas.microsoft.com/office/word/2010/wordprocessingShape" mc:Ignorable="w14 wp14">
   <w:body>
     <w:p>
-      <w:r>
+      <w:pPr>
         <w:rPr>
           <w:b/>
           <w:highlight w:val="yellow"/>
         </w:rPr>
+      </w:pPr>
+    </w:p>
+    <w:p>
+      <w:pPr>
+        <w:rPr>
+          <w:b/>
+          <w:highlight w:val="yellow"/>
+        </w:rPr>
+      </w:pPr>
+    </w:p>
+    <w:p>
+      <w:pPr>
+        <w:rPr>
+          <w:b/>
+          <w:highlight w:val="yellow"/>
+        </w:rPr>
+      </w:pPr>
+    </w:p>
+    <w:p>
+      <w:pPr>
+        <w:rPr>
+          <w:b/>
+          <w:highlight w:val="yellow"/>
+        </w:rPr>
+      </w:pPr>
+    </w:p>
+    <w:p>
+      <w:pPr>
+        <w:rPr>
+          <w:b/>
+          <w:highlight w:val="yellow"/>
+        </w:rPr>
+      </w:pPr>
+    </w:p>
+    <w:p>
+      <w:pPr>
+        <w:rPr>
+          <w:b/>
+          <w:highlight w:val="yellow"/>
+        </w:rPr>
+      </w:pPr>
+    </w:p>
+    <w:p>
+      <w:pPr>
+        <w:jc w:val="center"/>
+        <w:rPr>
+          <w:b/>
+          <w:sz w:val="96"/>
+        </w:rPr>
+      </w:pPr>
+      <w:r>
+        <w:rPr>
+          <w:b/>
+          <w:sz w:val="96"/>
+        </w:rPr>
+        <w:t>Full Article Summaries</w:t>
+      </w:r>
+    </w:p>
+    <w:p>
+      <w:pPr>
+        <w:rPr>
+          <w:b/>
+          <w:highlight w:val="yellow"/>
+        </w:rPr>
+      </w:pPr>
+    </w:p>
+    <w:p>
+      <w:pPr>
+        <w:rPr>
+          <w:b/>
+          <w:highlight w:val="yellow"/>
+        </w:rPr>
+      </w:pPr>
+    </w:p>
+    <w:p>
+      <w:pPr>
+        <w:rPr>
+          <w:b/>
+          <w:highlight w:val="yellow"/>
+        </w:rPr>
+      </w:pPr>
+    </w:p>
+    <w:p>
+      <w:pPr>
+        <w:rPr>
+          <w:b/>
+          <w:highlight w:val="yellow"/>
+        </w:rPr>
+      </w:pPr>
+    </w:p>
+    <w:p>
+      <w:pPr>
+        <w:rPr>
+          <w:b/>
+          <w:highlight w:val="yellow"/>
+        </w:rPr>
+      </w:pPr>
+    </w:p>
+    <w:p>
+      <w:pPr>
+        <w:rPr>
+          <w:b/>
+          <w:highlight w:val="yellow"/>
+        </w:rPr>
+      </w:pPr>
+    </w:p>
+    <w:p>
+      <w:pPr>
+        <w:rPr>
+          <w:b/>
+          <w:highlight w:val="yellow"/>
+        </w:rPr>
+      </w:pPr>
+    </w:p>
+    <w:p>
+      <w:pPr>
+        <w:rPr>
+          <w:b/>
+          <w:highlight w:val="yellow"/>
+        </w:rPr>
+      </w:pPr>
+    </w:p>
+    <w:p>
+      <w:pPr>
+        <w:rPr>
+          <w:b/>
+          <w:highlight w:val="yellow"/>
+        </w:rPr>
+      </w:pPr>
+    </w:p>
+    <w:p>
+      <w:pPr>
+        <w:rPr>
+          <w:b/>
+          <w:highlight w:val="yellow"/>
+        </w:rPr>
+      </w:pPr>
+    </w:p>
+    <w:p>
+      <w:pPr>
+        <w:rPr>
+          <w:b/>
+          <w:highlight w:val="yellow"/>
+        </w:rPr>
+      </w:pPr>
+    </w:p>
+    <w:p>
+      <w:pPr>
+        <w:rPr>
+          <w:b/>
+          <w:highlight w:val="yellow"/>
+        </w:rPr>
+      </w:pPr>
+    </w:p>
+    <w:p>
+      <w:pPr>
+        <w:rPr>
+          <w:b/>
+          <w:highlight w:val="yellow"/>
+        </w:rPr>
+      </w:pPr>
+    </w:p>
+    <w:p>
+      <w:pPr>
+        <w:rPr>
+          <w:b/>
+          <w:highlight w:val="yellow"/>
+        </w:rPr>
+      </w:pPr>
+    </w:p>
+    <w:p>
+      <w:pPr>
+        <w:rPr>
+          <w:b/>
+          <w:highlight w:val="yellow"/>
+        </w:rPr>
+      </w:pPr>
+    </w:p>
+    <w:p>
+      <w:pPr>
+        <w:rPr>
+          <w:b/>
+          <w:highlight w:val="yellow"/>
+        </w:rPr>
+      </w:pPr>
+    </w:p>
+    <w:p>
+      <w:pPr>
+        <w:rPr>
+          <w:b/>
+          <w:highlight w:val="yellow"/>
+        </w:rPr>
+      </w:pPr>
+    </w:p>
+    <w:p>
+      <w:pPr>
+        <w:rPr>
+          <w:b/>
+          <w:highlight w:val="yellow"/>
+        </w:rPr>
+      </w:pPr>
+    </w:p>
+    <w:p>
+      <w:pPr>
+        <w:rPr>
+          <w:b/>
+          <w:highlight w:val="yellow"/>
+        </w:rPr>
+      </w:pPr>
+    </w:p>
+    <w:p>
+      <w:r>
+        <w:rPr>
+          <w:b/>
+        </w:rPr>
+        <w:t>Name</w:t>
+      </w:r>
+      <w:r>
+        <w:t xml:space="preserve">: Joseph </w:t>
+      </w:r>
+      <w:proofErr w:type="spellStart"/>
+      <w:r>
+        <w:t>Tassone</w:t>
+      </w:r>
+      <w:proofErr w:type="spellEnd"/>
+    </w:p>
+    <w:p>
+      <w:r>
+        <w:rPr>
+          <w:b/>
+          <w:highlight w:val="yellow"/>
+        </w:rPr>
+        <w:lastRenderedPageBreak/>
         <w:t>Title</w:t>
       </w:r>
       <w:r>
@@ -27,7 +260,7 @@
       <w:r>
         <w:t xml:space="preserve">: </w:t>
       </w:r>
-      <w:hyperlink r:id="rId5" w:history="1">
+      <w:hyperlink r:id="rId6" w:history="1">
         <w:r>
           <w:rPr>
             <w:rStyle w:val="Hyperlink"/>
@@ -52,34 +285,58 @@
         <w:t xml:space="preserve">The paper presents five parameters for measuring software of object-oriented programming, and some associated metrics for each one. The article takes the approach that “anything which can’t be measured can’t be controlled”, and in part shows that changes to a piece of software overtimes can reduce the quality. </w:t>
       </w:r>
       <w:r>
-        <w:t>It draws the conclusion that software becomes more complex over a series of releases, and quality therefore decreases over time.</w:t>
-      </w:r>
-      <w:r>
-        <w:t>The following metrics and parameters were used:</w:t>
-      </w:r>
-    </w:p>
-    <w:p>
-      <w:pPr>
-        <w:pStyle w:val="ListParagraph"/>
-        <w:numPr>
-          <w:ilvl w:val="0"/>
-          <w:numId w:val="1"/>
-        </w:numPr>
-      </w:pPr>
-      <w:r>
-        <w:t>LOC (lines of code): represents the size of the software, and states that the greater the size the less understandable it will be (measure of understandability)</w:t>
-      </w:r>
-    </w:p>
-    <w:p>
-      <w:pPr>
-        <w:pStyle w:val="ListParagraph"/>
-        <w:numPr>
-          <w:ilvl w:val="0"/>
-          <w:numId w:val="1"/>
-        </w:numPr>
-      </w:pPr>
-      <w:r>
-        <w:t>CC (cyclomatic complexity): measure the number of linearly independent paths through a program, and low values are considered better (measure of complexity)</w:t>
+        <w:t xml:space="preserve">It draws the conclusion that software becomes more complex over a series of releases, and quality therefore decreases over </w:t>
+      </w:r>
+      <w:proofErr w:type="spellStart"/>
+      <w:r>
+        <w:t>time.</w:t>
+      </w:r>
+      <w:r>
+        <w:t>The</w:t>
+      </w:r>
+      <w:proofErr w:type="spellEnd"/>
+      <w:r>
+        <w:t xml:space="preserve"> following metrics and parameters were used:</w:t>
+      </w:r>
+    </w:p>
+    <w:p>
+      <w:pPr>
+        <w:pStyle w:val="ListParagraph"/>
+        <w:numPr>
+          <w:ilvl w:val="0"/>
+          <w:numId w:val="1"/>
+        </w:numPr>
+      </w:pPr>
+      <w:r>
+        <w:t xml:space="preserve">LOC (lines of code): represents the size of the software, and states that the greater the size the less understandable it will be (measure of </w:t>
+      </w:r>
+      <w:proofErr w:type="spellStart"/>
+      <w:r>
+        <w:t>understandability</w:t>
+      </w:r>
+      <w:proofErr w:type="spellEnd"/>
+      <w:r>
+        <w:t>)</w:t>
+      </w:r>
+    </w:p>
+    <w:p>
+      <w:pPr>
+        <w:pStyle w:val="ListParagraph"/>
+        <w:numPr>
+          <w:ilvl w:val="0"/>
+          <w:numId w:val="1"/>
+        </w:numPr>
+      </w:pPr>
+      <w:r>
+        <w:t>CC (</w:t>
+      </w:r>
+      <w:proofErr w:type="spellStart"/>
+      <w:r>
+        <w:t>cyclomatic</w:t>
+      </w:r>
+      <w:proofErr w:type="spellEnd"/>
+      <w:r>
+        <w:t xml:space="preserve"> complexity): measure the number of linearly independent paths through a program, and low values are considered better (measure of complexity)</w:t>
       </w:r>
     </w:p>
     <w:p>
@@ -115,7 +372,15 @@
         </w:numPr>
       </w:pPr>
       <w:r>
-        <w:t>WMC (weighted methods per class): indicator of how much time and effort is require to develop/maintain a class, and low is seen as greater polymorphism (measure of understandability, complexity, and reuse)</w:t>
+        <w:t xml:space="preserve">WMC (weighted methods per class): indicator of how much time and effort is require to develop/maintain a class, and low is seen as greater polymorphism (measure of </w:t>
+      </w:r>
+      <w:proofErr w:type="spellStart"/>
+      <w:r>
+        <w:t>understandability</w:t>
+      </w:r>
+      <w:proofErr w:type="spellEnd"/>
+      <w:r>
+        <w:t>, complexity, and reuse)</w:t>
       </w:r>
     </w:p>
     <w:p>
@@ -203,7 +468,15 @@
         <w:t xml:space="preserve">especially important that their </w:t>
       </w:r>
       <w:r>
-        <w:t>testing utilized an OSS called JFreeChart.</w:t>
+        <w:t xml:space="preserve">testing utilized an OSS called </w:t>
+      </w:r>
+      <w:proofErr w:type="spellStart"/>
+      <w:r>
+        <w:t>JFreeChart</w:t>
+      </w:r>
+      <w:proofErr w:type="spellEnd"/>
+      <w:r>
+        <w:t>.</w:t>
       </w:r>
       <w:r>
         <w:t xml:space="preserve"> A metric like MI could be especially useful since it’s a combination of a couple metrics</w:t>
@@ -275,7 +548,7 @@
       <w:r>
         <w:t xml:space="preserve">: </w:t>
       </w:r>
-      <w:hyperlink r:id="rId6" w:history="1">
+      <w:hyperlink r:id="rId7" w:history="1">
         <w:r>
           <w:rPr>
             <w:rStyle w:val="Hyperlink"/>
@@ -493,7 +766,23 @@
         <w:t xml:space="preserve">: The article doesn’t really answer whether </w:t>
       </w:r>
       <w:r>
-        <w:t>a metric itself is useful/relevant, and focusses on OOD. It also has the issue of scope which was mentioned earlier in the summary.</w:t>
+        <w:t xml:space="preserve">a metric itself is </w:t>
+      </w:r>
+      <w:proofErr w:type="gramStart"/>
+      <w:r>
+        <w:t>useful/relevant</w:t>
+      </w:r>
+      <w:proofErr w:type="gramEnd"/>
+      <w:r>
+        <w:t xml:space="preserve">, and </w:t>
+      </w:r>
+      <w:proofErr w:type="spellStart"/>
+      <w:r>
+        <w:t>focusses</w:t>
+      </w:r>
+      <w:proofErr w:type="spellEnd"/>
+      <w:r>
+        <w:t xml:space="preserve"> on OOD. It also has the issue of scope which was mentioned earlier in the summary.</w:t>
       </w:r>
     </w:p>
     <w:p>
@@ -504,7 +793,15 @@
         <w:t>Note</w:t>
       </w:r>
       <w:r>
-        <w:t xml:space="preserve">: It points out important notes that should be considered when doing our testing, like the fact that we can’t rely on using multiple tools. It doesn’t say that the fact that they different results is a bad thing, but more that these results can’t be relied on if we’re using multiple tools. </w:t>
+        <w:t xml:space="preserve">: It points out important notes that should be considered when doing our testing, like the fact that we can’t rely on using multiple tools. It doesn’t say that the fact that they different results </w:t>
+      </w:r>
+      <w:proofErr w:type="gramStart"/>
+      <w:r>
+        <w:t>is</w:t>
+      </w:r>
+      <w:proofErr w:type="gramEnd"/>
+      <w:r>
+        <w:t xml:space="preserve"> a bad thing, but more that these results can’t be relied on if we’re using multiple tools. </w:t>
       </w:r>
       <w:r>
         <w:t>It should also be noted that they had much higher variations on larger software.</w:t>
@@ -527,7 +824,15 @@
         <w:t xml:space="preserve">9216 quality model and states that to adhere to the model there should be at least one metric relating to couple, cohesion, size, and inheritance. </w:t>
       </w:r>
       <w:r>
-        <w:t>Tests should clearly be run multiple times are variation in results are potential.</w:t>
+        <w:t xml:space="preserve">Tests should clearly be run multiple times are </w:t>
+      </w:r>
+      <w:proofErr w:type="gramStart"/>
+      <w:r>
+        <w:t>variation in results are</w:t>
+      </w:r>
+      <w:proofErr w:type="gramEnd"/>
+      <w:r>
+        <w:t xml:space="preserve"> potential.</w:t>
       </w:r>
     </w:p>
     <w:p>
@@ -571,7 +876,7 @@
       <w:r>
         <w:t xml:space="preserve">: </w:t>
       </w:r>
-      <w:hyperlink r:id="rId7" w:history="1">
+      <w:hyperlink r:id="rId8" w:history="1">
         <w:r>
           <w:rPr>
             <w:rStyle w:val="Hyperlink"/>
@@ -650,8 +955,13 @@
         </w:numPr>
       </w:pPr>
       <w:r>
-        <w:t>Referral: A user stars the repository on GitHub</w:t>
-      </w:r>
+        <w:t xml:space="preserve">Referral: A user stars the repository on </w:t>
+      </w:r>
+      <w:proofErr w:type="spellStart"/>
+      <w:r>
+        <w:t>GitHub</w:t>
+      </w:r>
+      <w:proofErr w:type="spellEnd"/>
       <w:r>
         <w:t xml:space="preserve"> (useful user feedback)</w:t>
       </w:r>
@@ -696,7 +1006,15 @@
         <w:t>: It has some interesting notes regarding community, which seems to be a common metric for addressing open source quality (indirect quality).</w:t>
       </w:r>
       <w:r>
-        <w:t xml:space="preserve"> The consensus seems that the more activations you have, the more the implied open source product can be viewed as having “good quality”.</w:t>
+        <w:t xml:space="preserve"> The consensus seems that the more </w:t>
+      </w:r>
+      <w:proofErr w:type="gramStart"/>
+      <w:r>
+        <w:t>activations</w:t>
+      </w:r>
+      <w:proofErr w:type="gramEnd"/>
+      <w:r>
+        <w:t xml:space="preserve"> you have, the more the implied open source product can be viewed as having “good quality”.</w:t>
       </w:r>
     </w:p>
     <w:p>
@@ -731,7 +1049,7 @@
       <w:r>
         <w:t xml:space="preserve">: </w:t>
       </w:r>
-      <w:hyperlink r:id="rId8" w:history="1">
+      <w:hyperlink r:id="rId9" w:history="1">
         <w:r>
           <w:rPr>
             <w:rStyle w:val="Hyperlink"/>
@@ -754,7 +1072,15 @@
     <w:p>
       <w:r>
         <w:lastRenderedPageBreak/>
-        <w:t>The post makes an interesting discussion on the fact that once a project reaches a certain number of contributors, it appears to behave differently than a smaller project.</w:t>
+        <w:t xml:space="preserve">The post makes an interesting discussion on the fact that once a project reaches a certain number of </w:t>
+      </w:r>
+      <w:proofErr w:type="gramStart"/>
+      <w:r>
+        <w:t>contributors,</w:t>
+      </w:r>
+      <w:proofErr w:type="gramEnd"/>
+      <w:r>
+        <w:t xml:space="preserve"> it appears to behave differently than a smaller project.</w:t>
       </w:r>
       <w:r>
         <w:t xml:space="preserve"> An interesting point is made that the vast majority of active projects have few actual committers, and actual trend shows a linear decrease when compared to projects over number of committers.</w:t>
@@ -783,10 +1109,26 @@
         <w:t>: While this is an excellent way of explaining why a larger community can be better, it doesn’t necessarily “prove” that more comm</w:t>
       </w:r>
       <w:r>
-        <w:t>itters equals a better product.</w:t>
-      </w:r>
-      <w:r>
-        <w:t xml:space="preserve"> He also utilizes an external dataset from Ohloh which he himself admits has limitations.</w:t>
+        <w:t xml:space="preserve">itters </w:t>
+      </w:r>
+      <w:proofErr w:type="gramStart"/>
+      <w:r>
+        <w:t>equals</w:t>
+      </w:r>
+      <w:proofErr w:type="gramEnd"/>
+      <w:r>
+        <w:t xml:space="preserve"> a better product.</w:t>
+      </w:r>
+      <w:r>
+        <w:t xml:space="preserve"> He also utilizes an external dataset from </w:t>
+      </w:r>
+      <w:proofErr w:type="spellStart"/>
+      <w:r>
+        <w:t>Ohloh</w:t>
+      </w:r>
+      <w:proofErr w:type="spellEnd"/>
+      <w:r>
+        <w:t xml:space="preserve"> which he himself admits has limitations.</w:t>
       </w:r>
       <w:r>
         <w:t xml:space="preserve"> It makes a case for licensing, which isn’t a proven enough discussion point in correlation to quality. </w:t>
@@ -820,13 +1162,37 @@
         <w:t>Important Note</w:t>
       </w:r>
       <w:r>
-        <w:t>: The article makes a clear case why larger projects are generally more successful, or at the very least perform different. This definitely makes a case for a community based software metric, and also why it’s important to consider</w:t>
+        <w:t xml:space="preserve">: The article makes a clear case why larger projects are generally more successful, or at the very least perform different. This definitely makes a case for </w:t>
+      </w:r>
+      <w:proofErr w:type="gramStart"/>
+      <w:r>
+        <w:t>a community</w:t>
+      </w:r>
+      <w:proofErr w:type="gramEnd"/>
+      <w:r>
+        <w:t xml:space="preserve"> based software metric, and also why it’s important to consider</w:t>
       </w:r>
       <w:r>
         <w:t>.</w:t>
       </w:r>
       <w:r>
-        <w:t xml:space="preserve"> It also shows that GitHub is still an excellent choice for choosing projects, as it has gotten over some of the inherent issues of other sites like Sourceforge (for large projects).</w:t>
+        <w:t xml:space="preserve"> It also shows that </w:t>
+      </w:r>
+      <w:proofErr w:type="spellStart"/>
+      <w:r>
+        <w:t>GitHub</w:t>
+      </w:r>
+      <w:proofErr w:type="spellEnd"/>
+      <w:r>
+        <w:t xml:space="preserve"> is still an excellent choice for choosing projects, as it has gotten over some of the inherent issues of other sites like </w:t>
+      </w:r>
+      <w:proofErr w:type="spellStart"/>
+      <w:r>
+        <w:t>Sourceforge</w:t>
+      </w:r>
+      <w:proofErr w:type="spellEnd"/>
+      <w:r>
+        <w:t xml:space="preserve"> (for large projects).</w:t>
       </w:r>
     </w:p>
     <w:p>
@@ -858,7 +1224,7 @@
       <w:r>
         <w:t xml:space="preserve">: </w:t>
       </w:r>
-      <w:hyperlink r:id="rId9" w:history="1">
+      <w:hyperlink r:id="rId10" w:history="1">
         <w:r>
           <w:rPr>
             <w:rStyle w:val="Hyperlink"/>
@@ -883,7 +1249,15 @@
         <w:t xml:space="preserve">The article makes a case for measuring certain metrics when creating open source projects. </w:t>
       </w:r>
       <w:r>
-        <w:t xml:space="preserve">Utilizing metrics helps creators in responding to user feedback, see project popularity, understand how the project is used, etc. The primary reference the author uses is based upon the metric graphs that appear on GitHub projects. </w:t>
+        <w:t xml:space="preserve">Utilizing metrics helps creators in responding to user feedback, see project popularity, understand how the project is used, etc. The primary reference the author uses is based upon the metric graphs that appear on </w:t>
+      </w:r>
+      <w:proofErr w:type="spellStart"/>
+      <w:r>
+        <w:t>GitHub</w:t>
+      </w:r>
+      <w:proofErr w:type="spellEnd"/>
+      <w:r>
+        <w:t xml:space="preserve"> projects. </w:t>
       </w:r>
       <w:r>
         <w:t>They divide the metrics into the following categories:</w:t>
@@ -945,7 +1319,15 @@
         <w:t>:</w:t>
       </w:r>
       <w:r>
-        <w:t xml:space="preserve"> These metrics are quite useful for checking community involvement, however the examples they use are limited to GitHub (they provide minor alternatives). </w:t>
+        <w:t xml:space="preserve"> These metrics are quite useful for checking community involvement, however the examples they use are limited to </w:t>
+      </w:r>
+      <w:proofErr w:type="spellStart"/>
+      <w:r>
+        <w:t>GitHub</w:t>
+      </w:r>
+      <w:proofErr w:type="spellEnd"/>
+      <w:r>
+        <w:t xml:space="preserve"> (they provide minor alternatives). </w:t>
       </w:r>
       <w:r>
         <w:t xml:space="preserve">Similar to previous community articles, </w:t>
@@ -986,7 +1368,15 @@
         <w:t>.</w:t>
       </w:r>
       <w:r>
-        <w:t xml:space="preserve"> GitHub stars may also be useful for our testing grounds as they don’t measure quality, but can allow us to get an initial assumption for picking a variation of OSS.</w:t>
+        <w:t xml:space="preserve"> </w:t>
+      </w:r>
+      <w:proofErr w:type="spellStart"/>
+      <w:r>
+        <w:t>GitHub</w:t>
+      </w:r>
+      <w:proofErr w:type="spellEnd"/>
+      <w:r>
+        <w:t xml:space="preserve"> stars may also be useful for our testing grounds as they don’t measure quality, but can allow us to get an initial assumption for picking a variation of OSS.</w:t>
       </w:r>
       <w:r>
         <w:t xml:space="preserve"> </w:t>
@@ -1021,7 +1411,7 @@
       <w:r>
         <w:t xml:space="preserve">: </w:t>
       </w:r>
-      <w:hyperlink r:id="rId10" w:history="1">
+      <w:hyperlink r:id="rId11" w:history="1">
         <w:r>
           <w:rPr>
             <w:rStyle w:val="Hyperlink"/>
@@ -1277,24 +1667,12 @@
       <w:r>
         <w:t xml:space="preserve"> </w:t>
       </w:r>
-      <w:hyperlink r:id="rId11" w:history="1">
+      <w:hyperlink r:id="rId12" w:history="1">
         <w:r>
           <w:rPr>
             <w:rStyle w:val="Hyperlink"/>
           </w:rPr>
-          <w:t>http://dl.acm.org.libproxy.auc.ca/citation.cfm?id=18</w:t>
-        </w:r>
-        <w:r>
-          <w:rPr>
-            <w:rStyle w:val="Hyperlink"/>
-          </w:rPr>
-          <w:t>5</w:t>
-        </w:r>
-        <w:r>
-          <w:rPr>
-            <w:rStyle w:val="Hyperlink"/>
-          </w:rPr>
-          <w:t>2864&amp;CFID=942414749&amp;CFTOKEN=24620810</w:t>
+          <w:t>http://dl.acm.org.libproxy.auc.ca/citation.cfm?id=1852864&amp;CFID=942414749&amp;CFTOKEN=24620810</w:t>
         </w:r>
       </w:hyperlink>
     </w:p>
@@ -1314,19 +1692,32 @@
     </w:p>
     <w:p>
       <w:r>
-        <w:t>The article uses a number of metrics to test whether the quality is effected by the number of developers. They state the motivation of this study is driven by the fact that many people suggest quality is directly affected by more or less developers. Their results seem to show that for their given test subjects, there is no correlation. They use the following metrics for testing:</w:t>
-      </w:r>
-    </w:p>
-    <w:p>
-      <w:pPr>
-        <w:pStyle w:val="ListParagraph"/>
-        <w:numPr>
-          <w:ilvl w:val="0"/>
-          <w:numId w:val="1"/>
-        </w:numPr>
-      </w:pPr>
-      <w:r>
-        <w:t>Cyclomatic Complexity</w:t>
+        <w:t xml:space="preserve">The article uses a number of metrics to test whether the quality is </w:t>
+      </w:r>
+      <w:proofErr w:type="gramStart"/>
+      <w:r>
+        <w:t>effected</w:t>
+      </w:r>
+      <w:proofErr w:type="gramEnd"/>
+      <w:r>
+        <w:t xml:space="preserve"> by the number of developers. They state the motivation of this study is driven by the fact that many people suggest quality is directly affected by more or less developers. Their results seem to show that for their given test subjects, there is no correlation. They use the following metrics for testing:</w:t>
+      </w:r>
+    </w:p>
+    <w:p>
+      <w:pPr>
+        <w:pStyle w:val="ListParagraph"/>
+        <w:numPr>
+          <w:ilvl w:val="0"/>
+          <w:numId w:val="1"/>
+        </w:numPr>
+      </w:pPr>
+      <w:proofErr w:type="spellStart"/>
+      <w:r>
+        <w:t>Cyclomatic</w:t>
+      </w:r>
+      <w:proofErr w:type="spellEnd"/>
+      <w:r>
+        <w:t xml:space="preserve"> Complexity</w:t>
       </w:r>
     </w:p>
     <w:p>
@@ -1439,7 +1830,7 @@
       <w:r>
         <w:t xml:space="preserve"> </w:t>
       </w:r>
-      <w:hyperlink r:id="rId12" w:history="1">
+      <w:hyperlink r:id="rId13" w:history="1">
         <w:r>
           <w:rPr>
             <w:rStyle w:val="Hyperlink"/>
@@ -1465,7 +1856,15 @@
       </w:r>
       <w:r>
         <w:lastRenderedPageBreak/>
-        <w:t>Maintainability Index, and moved into full scale design after they realized they could develop a system that both calculates and integrates metrics from various product and process-related sources (different from many other simple tools). The software they use for this is of their own design, and is known as Alitheia, which collects the raw data from OSS and makes computations for the metrics.</w:t>
+        <w:t xml:space="preserve">Maintainability Index, and moved into full scale design after they realized they could develop a system that both calculates and integrates metrics from various product and process-related sources (different from many other simple tools). The software they use for this is of their own design, and is known as </w:t>
+      </w:r>
+      <w:proofErr w:type="spellStart"/>
+      <w:r>
+        <w:t>Alitheia</w:t>
+      </w:r>
+      <w:proofErr w:type="spellEnd"/>
+      <w:r>
+        <w:t>, which collects the raw data from OSS and makes computations for the metrics.</w:t>
       </w:r>
       <w:r>
         <w:t xml:space="preserve"> They then move into a study on how product and process metrics can provide insights into software quality, and specifically show that neither a decrease in quality or increase in errors are reported as a result of OSS. In the same section they also show that projects tend to become less erratic after an introductory development period, and</w:t>
@@ -1508,8 +1907,13 @@
           <w:numId w:val="1"/>
         </w:numPr>
       </w:pPr>
-      <w:r>
-        <w:t xml:space="preserve">Cyclomatic number </w:t>
+      <w:proofErr w:type="spellStart"/>
+      <w:r>
+        <w:t>Cyclomatic</w:t>
+      </w:r>
+      <w:proofErr w:type="spellEnd"/>
+      <w:r>
+        <w:t xml:space="preserve"> number </w:t>
       </w:r>
     </w:p>
     <w:p>
@@ -1557,7 +1961,15 @@
         </w:numPr>
       </w:pPr>
       <w:r>
-        <w:t xml:space="preserve">Weighted methods per class (wmc) </w:t>
+        <w:t>Weighted methods per class (</w:t>
+      </w:r>
+      <w:proofErr w:type="spellStart"/>
+      <w:r>
+        <w:t>wmc</w:t>
+      </w:r>
+      <w:proofErr w:type="spellEnd"/>
+      <w:r>
+        <w:t xml:space="preserve">) </w:t>
       </w:r>
     </w:p>
     <w:p>
@@ -1646,31 +2058,55 @@
         </w:numPr>
       </w:pPr>
       <w:r>
-        <w:t xml:space="preserve"> Coupling between objects (cbo) </w:t>
-      </w:r>
-    </w:p>
-    <w:p>
-      <w:pPr>
-        <w:pStyle w:val="ListParagraph"/>
-        <w:numPr>
-          <w:ilvl w:val="0"/>
-          <w:numId w:val="1"/>
-        </w:numPr>
-      </w:pPr>
-      <w:r>
-        <w:t xml:space="preserve">Lack of cohesion (lcom) </w:t>
-      </w:r>
-    </w:p>
-    <w:p>
-      <w:pPr>
-        <w:pStyle w:val="ListParagraph"/>
-        <w:numPr>
-          <w:ilvl w:val="0"/>
-          <w:numId w:val="1"/>
-        </w:numPr>
-      </w:pPr>
-      <w:r>
-        <w:t xml:space="preserve">Depth of inheritance tree (dit) </w:t>
+        <w:t xml:space="preserve"> Coupling between objects (</w:t>
+      </w:r>
+      <w:proofErr w:type="spellStart"/>
+      <w:r>
+        <w:t>cbo</w:t>
+      </w:r>
+      <w:proofErr w:type="spellEnd"/>
+      <w:r>
+        <w:t xml:space="preserve">) </w:t>
+      </w:r>
+    </w:p>
+    <w:p>
+      <w:pPr>
+        <w:pStyle w:val="ListParagraph"/>
+        <w:numPr>
+          <w:ilvl w:val="0"/>
+          <w:numId w:val="1"/>
+        </w:numPr>
+      </w:pPr>
+      <w:r>
+        <w:t>Lack of cohesion (</w:t>
+      </w:r>
+      <w:proofErr w:type="spellStart"/>
+      <w:r>
+        <w:t>lcom</w:t>
+      </w:r>
+      <w:proofErr w:type="spellEnd"/>
+      <w:r>
+        <w:t xml:space="preserve">) </w:t>
+      </w:r>
+    </w:p>
+    <w:p>
+      <w:pPr>
+        <w:pStyle w:val="ListParagraph"/>
+        <w:numPr>
+          <w:ilvl w:val="0"/>
+          <w:numId w:val="1"/>
+        </w:numPr>
+      </w:pPr>
+      <w:r>
+        <w:t>Depth of inheritance tree (</w:t>
+      </w:r>
+      <w:proofErr w:type="spellStart"/>
+      <w:r>
+        <w:t>dit</w:t>
+      </w:r>
+      <w:proofErr w:type="spellEnd"/>
+      <w:r>
+        <w:t xml:space="preserve">) </w:t>
       </w:r>
     </w:p>
     <w:p>
@@ -1735,31 +2171,55 @@
         </w:numPr>
       </w:pPr>
       <w:r>
-        <w:t xml:space="preserve">Number of children (noc) </w:t>
-      </w:r>
-    </w:p>
-    <w:p>
-      <w:pPr>
-        <w:pStyle w:val="ListParagraph"/>
-        <w:numPr>
-          <w:ilvl w:val="0"/>
-          <w:numId w:val="1"/>
-        </w:numPr>
-      </w:pPr>
-      <w:r>
-        <w:t xml:space="preserve">Coupling between objects (cbo) </w:t>
-      </w:r>
-    </w:p>
-    <w:p>
-      <w:pPr>
-        <w:pStyle w:val="ListParagraph"/>
-        <w:numPr>
-          <w:ilvl w:val="0"/>
-          <w:numId w:val="1"/>
-        </w:numPr>
-      </w:pPr>
-      <w:r>
-        <w:t xml:space="preserve">Depth of inheritance tree (dit) </w:t>
+        <w:t>Number of children (</w:t>
+      </w:r>
+      <w:proofErr w:type="spellStart"/>
+      <w:r>
+        <w:t>noc</w:t>
+      </w:r>
+      <w:proofErr w:type="spellEnd"/>
+      <w:r>
+        <w:t xml:space="preserve">) </w:t>
+      </w:r>
+    </w:p>
+    <w:p>
+      <w:pPr>
+        <w:pStyle w:val="ListParagraph"/>
+        <w:numPr>
+          <w:ilvl w:val="0"/>
+          <w:numId w:val="1"/>
+        </w:numPr>
+      </w:pPr>
+      <w:r>
+        <w:t>Coupling between objects (</w:t>
+      </w:r>
+      <w:proofErr w:type="spellStart"/>
+      <w:r>
+        <w:t>cbo</w:t>
+      </w:r>
+      <w:proofErr w:type="spellEnd"/>
+      <w:r>
+        <w:t xml:space="preserve">) </w:t>
+      </w:r>
+    </w:p>
+    <w:p>
+      <w:pPr>
+        <w:pStyle w:val="ListParagraph"/>
+        <w:numPr>
+          <w:ilvl w:val="0"/>
+          <w:numId w:val="1"/>
+        </w:numPr>
+      </w:pPr>
+      <w:r>
+        <w:t>Depth of inheritance tree (</w:t>
+      </w:r>
+      <w:proofErr w:type="spellStart"/>
+      <w:r>
+        <w:t>dit</w:t>
+      </w:r>
+      <w:proofErr w:type="spellEnd"/>
+      <w:r>
+        <w:t xml:space="preserve">) </w:t>
       </w:r>
     </w:p>
     <w:p>
@@ -1776,19 +2236,32 @@
         </w:numPr>
       </w:pPr>
       <w:r>
-        <w:t xml:space="preserve">Number of exits of conditional structs </w:t>
-      </w:r>
-    </w:p>
-    <w:p>
-      <w:pPr>
-        <w:pStyle w:val="ListParagraph"/>
-        <w:numPr>
-          <w:ilvl w:val="0"/>
-          <w:numId w:val="1"/>
-        </w:numPr>
-      </w:pPr>
-      <w:r>
-        <w:t xml:space="preserve">Cyclomatic number </w:t>
+        <w:t xml:space="preserve">Number of exits of conditional </w:t>
+      </w:r>
+      <w:proofErr w:type="spellStart"/>
+      <w:r>
+        <w:t>structs</w:t>
+      </w:r>
+      <w:proofErr w:type="spellEnd"/>
+      <w:r>
+        <w:t xml:space="preserve"> </w:t>
+      </w:r>
+    </w:p>
+    <w:p>
+      <w:pPr>
+        <w:pStyle w:val="ListParagraph"/>
+        <w:numPr>
+          <w:ilvl w:val="0"/>
+          <w:numId w:val="1"/>
+        </w:numPr>
+      </w:pPr>
+      <w:proofErr w:type="spellStart"/>
+      <w:r>
+        <w:t>Cyclomatic</w:t>
+      </w:r>
+      <w:proofErr w:type="spellEnd"/>
+      <w:r>
+        <w:t xml:space="preserve"> number </w:t>
       </w:r>
     </w:p>
     <w:p>
@@ -1825,31 +2298,55 @@
         </w:numPr>
       </w:pPr>
       <w:r>
-        <w:t xml:space="preserve">Response for a class (rfc) </w:t>
-      </w:r>
-    </w:p>
-    <w:p>
-      <w:pPr>
-        <w:pStyle w:val="ListParagraph"/>
-        <w:numPr>
-          <w:ilvl w:val="0"/>
-          <w:numId w:val="1"/>
-        </w:numPr>
-      </w:pPr>
-      <w:r>
-        <w:t xml:space="preserve">Average cyclomatic complexity per method </w:t>
-      </w:r>
-    </w:p>
-    <w:p>
-      <w:pPr>
-        <w:pStyle w:val="ListParagraph"/>
-        <w:numPr>
-          <w:ilvl w:val="0"/>
-          <w:numId w:val="1"/>
-        </w:numPr>
-      </w:pPr>
-      <w:r>
-        <w:t xml:space="preserve">Number of children (noc) </w:t>
+        <w:t>Response for a class (</w:t>
+      </w:r>
+      <w:proofErr w:type="spellStart"/>
+      <w:r>
+        <w:t>rfc</w:t>
+      </w:r>
+      <w:proofErr w:type="spellEnd"/>
+      <w:r>
+        <w:t xml:space="preserve">) </w:t>
+      </w:r>
+    </w:p>
+    <w:p>
+      <w:pPr>
+        <w:pStyle w:val="ListParagraph"/>
+        <w:numPr>
+          <w:ilvl w:val="0"/>
+          <w:numId w:val="1"/>
+        </w:numPr>
+      </w:pPr>
+      <w:r>
+        <w:t xml:space="preserve">Average </w:t>
+      </w:r>
+      <w:proofErr w:type="spellStart"/>
+      <w:r>
+        <w:t>cyclomatic</w:t>
+      </w:r>
+      <w:proofErr w:type="spellEnd"/>
+      <w:r>
+        <w:t xml:space="preserve"> complexity per method </w:t>
+      </w:r>
+    </w:p>
+    <w:p>
+      <w:pPr>
+        <w:pStyle w:val="ListParagraph"/>
+        <w:numPr>
+          <w:ilvl w:val="0"/>
+          <w:numId w:val="1"/>
+        </w:numPr>
+      </w:pPr>
+      <w:r>
+        <w:t>Number of children (</w:t>
+      </w:r>
+      <w:proofErr w:type="spellStart"/>
+      <w:r>
+        <w:t>noc</w:t>
+      </w:r>
+      <w:proofErr w:type="spellEnd"/>
+      <w:r>
+        <w:t xml:space="preserve">) </w:t>
       </w:r>
     </w:p>
     <w:p>
@@ -2092,7 +2589,15 @@
         <w:t>:</w:t>
       </w:r>
       <w:r>
-        <w:t xml:space="preserve"> The article presents many different metrics from other groups, and many points on the use of quality metrics. At the very least the article can be used as an informative reference into the field of OSS quality. </w:t>
+        <w:t xml:space="preserve"> The article presents many different metrics from other </w:t>
+      </w:r>
+      <w:proofErr w:type="gramStart"/>
+      <w:r>
+        <w:t>groups,</w:t>
+      </w:r>
+      <w:proofErr w:type="gramEnd"/>
+      <w:r>
+        <w:t xml:space="preserve"> and many points on the use of quality metrics. At the very least the article can be used as an informative reference into the field of OSS quality. </w:t>
       </w:r>
     </w:p>
     <w:p>
@@ -2142,7 +2647,7 @@
       <w:r>
         <w:t xml:space="preserve"> </w:t>
       </w:r>
-      <w:hyperlink r:id="rId13" w:history="1">
+      <w:hyperlink r:id="rId14" w:history="1">
         <w:r>
           <w:rPr>
             <w:rStyle w:val="Hyperlink"/>
@@ -2184,8 +2689,13 @@
           <w:numId w:val="1"/>
         </w:numPr>
       </w:pPr>
-      <w:r>
-        <w:t>CapGemini Open Source Maturity Model</w:t>
+      <w:proofErr w:type="spellStart"/>
+      <w:r>
+        <w:t>CapGemini</w:t>
+      </w:r>
+      <w:proofErr w:type="spellEnd"/>
+      <w:r>
+        <w:t xml:space="preserve"> Open Source Maturity Model</w:t>
       </w:r>
       <w:r>
         <w:t xml:space="preserve"> </w:t>
@@ -2211,9 +2721,11 @@
           <w:numId w:val="1"/>
         </w:numPr>
       </w:pPr>
+      <w:proofErr w:type="spellStart"/>
       <w:r>
         <w:t>OpenBRR</w:t>
       </w:r>
+      <w:proofErr w:type="spellEnd"/>
     </w:p>
     <w:p>
       <w:pPr>
@@ -2235,21 +2747,28 @@
           <w:numId w:val="1"/>
         </w:numPr>
       </w:pPr>
-      <w:r>
-        <w:t>OpenSource Maturity Model</w:t>
-      </w:r>
-    </w:p>
-    <w:p>
-      <w:pPr>
-        <w:pStyle w:val="ListParagraph"/>
-        <w:numPr>
-          <w:ilvl w:val="0"/>
-          <w:numId w:val="1"/>
-        </w:numPr>
-      </w:pPr>
+      <w:proofErr w:type="spellStart"/>
+      <w:r>
+        <w:t>OpenSource</w:t>
+      </w:r>
+      <w:proofErr w:type="spellEnd"/>
+      <w:r>
+        <w:t xml:space="preserve"> Maturity Model</w:t>
+      </w:r>
+    </w:p>
+    <w:p>
+      <w:pPr>
+        <w:pStyle w:val="ListParagraph"/>
+        <w:numPr>
+          <w:ilvl w:val="0"/>
+          <w:numId w:val="1"/>
+        </w:numPr>
+      </w:pPr>
+      <w:proofErr w:type="spellStart"/>
       <w:r>
         <w:t>QualOSS</w:t>
       </w:r>
+      <w:proofErr w:type="spellEnd"/>
     </w:p>
     <w:p>
       <w:r>
@@ -2300,7 +2819,23 @@
         <w:t>Important Note:</w:t>
       </w:r>
       <w:r>
-        <w:t xml:space="preserve"> The models for further analysis are SQO-OSS, QualOSS, and the OpenSource Maturity Model.</w:t>
+        <w:t xml:space="preserve"> The models for further analysis are SQO-OSS, </w:t>
+      </w:r>
+      <w:proofErr w:type="spellStart"/>
+      <w:r>
+        <w:t>QualOSS</w:t>
+      </w:r>
+      <w:proofErr w:type="spellEnd"/>
+      <w:r>
+        <w:t xml:space="preserve">, and the </w:t>
+      </w:r>
+      <w:proofErr w:type="spellStart"/>
+      <w:r>
+        <w:t>OpenSource</w:t>
+      </w:r>
+      <w:proofErr w:type="spellEnd"/>
+      <w:r>
+        <w:t xml:space="preserve"> Maturity Model.</w:t>
       </w:r>
     </w:p>
     <w:p>
@@ -2321,6 +2856,12 @@
       <w:r>
         <w:t>:</w:t>
       </w:r>
+      <w:r>
+        <w:t xml:space="preserve"> </w:t>
+      </w:r>
+      <w:r>
+        <w:t>The SQO-OSS quality model: measurement based open source software evaluation</w:t>
+      </w:r>
     </w:p>
     <w:p>
       <w:r>
@@ -2332,13 +2873,19 @@
       <w:r>
         <w:t>:</w:t>
       </w:r>
-    </w:p>
-    <w:p>
-      <w:pPr>
-        <w:rPr>
-          <w:b/>
-        </w:rPr>
-      </w:pPr>
+      <w:r>
+        <w:t xml:space="preserve"> </w:t>
+      </w:r>
+      <w:hyperlink r:id="rId15" w:history="1">
+        <w:r>
+          <w:rPr>
+            <w:rStyle w:val="Hyperlink"/>
+          </w:rPr>
+          <w:t>https://www.dmst.aueb.gr/dds/pubs/conf/2008-OSS-qmodel/html/SGSS08.htm</w:t>
+        </w:r>
+      </w:hyperlink>
+    </w:p>
+    <w:p>
       <w:r>
         <w:rPr>
           <w:b/>
@@ -2351,6 +2898,171 @@
     </w:p>
     <w:p>
       <w:r>
+        <w:t xml:space="preserve">The article discusses how most models are based on a hierarchal structure that measures different aspects related to quality. The authors take steps to present a hierarchical model that evaluates both source code and community driven processes, which they believe are missing from normal modes of analysis. </w:t>
+      </w:r>
+      <w:r>
+        <w:t>A main point they make is that OSS is becoming far more relevant and therefore proper methodology should be developed to adapt to this phenomenon</w:t>
+      </w:r>
+      <w:r>
+        <w:t>. The model under discussion is m</w:t>
+      </w:r>
+      <w:r>
+        <w:t>ainly metric oriented, and describe</w:t>
+      </w:r>
+      <w:r>
+        <w:t>s</w:t>
+      </w:r>
+      <w:r>
+        <w:t xml:space="preserve"> metrics as directly measurable attributes of software</w:t>
+      </w:r>
+      <w:r>
+        <w:t>. The authors go forward with pointing out how they differ from other models:</w:t>
+      </w:r>
+    </w:p>
+    <w:p>
+      <w:pPr>
+        <w:pStyle w:val="ListParagraph"/>
+        <w:numPr>
+          <w:ilvl w:val="0"/>
+          <w:numId w:val="1"/>
+        </w:numPr>
+      </w:pPr>
+      <w:r>
+        <w:lastRenderedPageBreak/>
+        <w:t>Criticizes other models like OSMM for even though they are simple to implement, they don’t consider things like source code</w:t>
+      </w:r>
+    </w:p>
+    <w:p>
+      <w:pPr>
+        <w:pStyle w:val="ListParagraph"/>
+        <w:numPr>
+          <w:ilvl w:val="0"/>
+          <w:numId w:val="1"/>
+        </w:numPr>
+      </w:pPr>
+      <w:r>
+        <w:t xml:space="preserve">Criticizes </w:t>
+      </w:r>
+      <w:proofErr w:type="spellStart"/>
+      <w:r>
+        <w:t>OpenBRR</w:t>
+      </w:r>
+      <w:proofErr w:type="spellEnd"/>
+      <w:r>
+        <w:t xml:space="preserve"> method for even though it includes community, it considers the reference application a weak idea</w:t>
+      </w:r>
+    </w:p>
+    <w:p>
+      <w:pPr>
+        <w:pStyle w:val="ListParagraph"/>
+        <w:numPr>
+          <w:ilvl w:val="0"/>
+          <w:numId w:val="1"/>
+        </w:numPr>
+      </w:pPr>
+      <w:r>
+        <w:t>QSOS allows for objective results among users, but lacks flexibility</w:t>
+      </w:r>
+    </w:p>
+    <w:p>
+      <w:r>
+        <w:t xml:space="preserve">The </w:t>
+      </w:r>
+      <w:r>
+        <w:t>SQO-OSS</w:t>
+      </w:r>
+      <w:r>
+        <w:t xml:space="preserve"> utilizes </w:t>
+      </w:r>
+      <w:r>
+        <w:t xml:space="preserve">continuous monitoring, </w:t>
+      </w:r>
+      <w:r>
+        <w:t>focuses</w:t>
+      </w:r>
+      <w:r>
+        <w:t xml:space="preserve"> on automation (no heavy user interference), </w:t>
+      </w:r>
+      <w:r>
+        <w:t>assesses</w:t>
+      </w:r>
+      <w:r>
+        <w:t xml:space="preserve"> source code, and considers OSS community</w:t>
+      </w:r>
+      <w:r>
+        <w:t xml:space="preserve">. The authors believe that while the other models do part of these, they don’t necessarily do all of them (or if they do not well). </w:t>
+      </w:r>
+      <w:r>
+        <w:t xml:space="preserve">The model consists of two phases: </w:t>
+      </w:r>
+      <w:r>
+        <w:t>definition of the evaluation model</w:t>
+      </w:r>
+      <w:r>
+        <w:t xml:space="preserve"> and</w:t>
+      </w:r>
+      <w:r>
+        <w:t xml:space="preserve"> definition of the aggregation method (data collection)</w:t>
+      </w:r>
+      <w:r>
+        <w:t>.</w:t>
+      </w:r>
+      <w:r>
+        <w:t xml:space="preserve"> It can be expanded</w:t>
+      </w:r>
+    </w:p>
+    <w:p>
+      <w:pPr>
+        <w:pStyle w:val="ListParagraph"/>
+        <w:numPr>
+          <w:ilvl w:val="0"/>
+          <w:numId w:val="1"/>
+        </w:numPr>
+      </w:pPr>
+      <w:r>
+        <w:t>Break</w:t>
+      </w:r>
+      <w:r>
+        <w:t xml:space="preserve"> down source code analysis into the hierarchy: analyzability, changeability,  stability, testability, maturity, effectiveness, security</w:t>
+      </w:r>
+    </w:p>
+    <w:p>
+      <w:pPr>
+        <w:pStyle w:val="ListParagraph"/>
+        <w:numPr>
+          <w:ilvl w:val="0"/>
+          <w:numId w:val="1"/>
+        </w:numPr>
+      </w:pPr>
+      <w:r>
+        <w:t>Break community down into: mailing list, documentation, developer base</w:t>
+      </w:r>
+    </w:p>
+    <w:p>
+      <w:r>
+        <w:t>W</w:t>
+      </w:r>
+      <w:r>
+        <w:t xml:space="preserve">eighting from poor to excellent </w:t>
+      </w:r>
+      <w:r>
+        <w:t xml:space="preserve">is used </w:t>
+      </w:r>
+      <w:r>
+        <w:t xml:space="preserve">to assess quality, and </w:t>
+      </w:r>
+      <w:r>
+        <w:t xml:space="preserve">then grading is performed </w:t>
+      </w:r>
+      <w:r>
+        <w:t>up the hierarchy (main categories must match)</w:t>
+      </w:r>
+      <w:r>
+        <w:t>.</w:t>
+      </w:r>
+    </w:p>
+    <w:p>
+      <w:r>
         <w:rPr>
           <w:b/>
         </w:rPr>
@@ -2359,6 +3071,15 @@
       <w:r>
         <w:t>:</w:t>
       </w:r>
+      <w:r>
+        <w:t xml:space="preserve"> The article and the model make the dangerous assumption that all metrics are of equal importance, and at the same time contradict themselves by pointing out the limitation of certain metrics. The structure is based on automation, however this seems limiting as human intervention should at least be an option (it’</w:t>
+      </w:r>
+      <w:r>
+        <w:t>s a limited option). Another issue is the fact that it doesn’t consider usability as</w:t>
+      </w:r>
+      <w:r>
+        <w:t xml:space="preserve"> it requires human intervention. They also point out the limitation of models themselves, which seems counter intuitive to the argument for them. Finally, their community metrics are redundant and could easily be simplified down. </w:t>
+      </w:r>
     </w:p>
     <w:p>
       <w:r>
@@ -2369,6 +3090,20 @@
       </w:r>
       <w:r>
         <w:t>:</w:t>
+      </w:r>
+      <w:r>
+        <w:t xml:space="preserve"> This article seems to be overly complex, however it could be used as a contrast as to why models may not be the best choice for quality. </w:t>
+      </w:r>
+    </w:p>
+    <w:p>
+      <w:r>
+        <w:rPr>
+          <w:b/>
+        </w:rPr>
+        <w:t>Important Note</w:t>
+      </w:r>
+      <w:r>
+        <w:t xml:space="preserve">: They make a good case for why we can’t actually analyze functionality reliably because it implies we know the prime directives of the creators.  </w:t>
       </w:r>
     </w:p>
     <w:p>
@@ -2384,60 +3119,108 @@
         <w:rPr>
           <w:b/>
         </w:rPr>
+        <w:t>Title</w:t>
+      </w:r>
+      <w:r>
+        <w:t>:</w:t>
+      </w:r>
+      <w:r>
+        <w:t xml:space="preserve"> </w:t>
+      </w:r>
+      <w:r>
+        <w:t xml:space="preserve">The </w:t>
+      </w:r>
+      <w:proofErr w:type="spellStart"/>
+      <w:r>
+        <w:t>QualOSS</w:t>
+      </w:r>
+      <w:proofErr w:type="spellEnd"/>
+      <w:r>
+        <w:t xml:space="preserve"> Open Source Assessment Model</w:t>
+      </w:r>
+    </w:p>
+    <w:p>
+      <w:r>
+        <w:rPr>
+          <w:b/>
+        </w:rPr>
+        <w:t>Link</w:t>
+      </w:r>
+      <w:r>
+        <w:t>:</w:t>
+      </w:r>
+      <w:r>
+        <w:t xml:space="preserve"> </w:t>
+      </w:r>
+      <w:hyperlink r:id="rId16" w:history="1">
+        <w:r>
+          <w:rPr>
+            <w:rStyle w:val="Hyperlink"/>
+          </w:rPr>
+          <w:t>https://www.rose-hulman.edu/class/csse/OldFiles/csse575/Resources/MeasOpenSource-05314237.pdf</w:t>
+        </w:r>
+      </w:hyperlink>
+    </w:p>
+    <w:p>
+      <w:pPr>
+        <w:rPr>
+          <w:b/>
+        </w:rPr>
+      </w:pPr>
+      <w:r>
+        <w:rPr>
+          <w:b/>
+        </w:rPr>
+        <w:t>Summary</w:t>
+      </w:r>
+      <w:r>
+        <w:t>:</w:t>
+      </w:r>
+      <w:r>
+        <w:t xml:space="preserve"> Similar to traditional software, the quality assessment of </w:t>
+      </w:r>
+      <w:r>
+        <w:t>open source software must also be analyzed. A difference from primary models directed towards closed source is that the model t</w:t>
+      </w:r>
+      <w:r>
+        <w:t>akes into account product quality</w:t>
+      </w:r>
+      <w:r>
+        <w:t>,</w:t>
+      </w:r>
+      <w:r>
+        <w:t xml:space="preserve"> as well as process maturity and sustainability of the underlying community</w:t>
+      </w:r>
+      <w:r>
+        <w:t xml:space="preserve">. The article points out the advantage of </w:t>
+      </w:r>
+      <w:bookmarkStart w:id="0" w:name="_GoBack"/>
+      <w:bookmarkEnd w:id="0"/>
+    </w:p>
+    <w:p>
+      <w:r>
+        <w:rPr>
+          <w:b/>
+        </w:rPr>
+        <w:t>Limitation</w:t>
+      </w:r>
+      <w:r>
+        <w:t>:</w:t>
+      </w:r>
+    </w:p>
+    <w:p>
+      <w:r>
+        <w:rPr>
+          <w:b/>
+        </w:rPr>
         <w:lastRenderedPageBreak/>
-        <w:t>Title</w:t>
+        <w:t>Note</w:t>
       </w:r>
       <w:r>
         <w:t>:</w:t>
       </w:r>
-    </w:p>
-    <w:p>
-      <w:r>
-        <w:rPr>
-          <w:b/>
-        </w:rPr>
-        <w:t>Link</w:t>
-      </w:r>
-      <w:r>
-        <w:t>:</w:t>
-      </w:r>
-    </w:p>
-    <w:p>
-      <w:pPr>
-        <w:rPr>
-          <w:b/>
-        </w:rPr>
-      </w:pPr>
-      <w:r>
-        <w:rPr>
-          <w:b/>
-        </w:rPr>
-        <w:t>Summary</w:t>
-      </w:r>
-      <w:r>
-        <w:t>:</w:t>
-      </w:r>
-    </w:p>
-    <w:p>
-      <w:r>
-        <w:rPr>
-          <w:b/>
-        </w:rPr>
-        <w:t>Limitation</w:t>
-      </w:r>
-      <w:r>
-        <w:t>:</w:t>
-      </w:r>
-    </w:p>
-    <w:p>
-      <w:r>
-        <w:rPr>
-          <w:b/>
-        </w:rPr>
-        <w:t>Note</w:t>
-      </w:r>
-      <w:r>
-        <w:t>:</w:t>
+      <w:r>
+        <w:t xml:space="preserve"> Points out an important advantage of open source in that it doesn’t need to be concerned with things like licensing.</w:t>
       </w:r>
     </w:p>
     <w:p>
@@ -2458,6 +3241,20 @@
       <w:r>
         <w:t>:</w:t>
       </w:r>
+      <w:r>
+        <w:t xml:space="preserve"> </w:t>
+      </w:r>
+      <w:r>
+        <w:t xml:space="preserve">Introducing the </w:t>
+      </w:r>
+      <w:proofErr w:type="spellStart"/>
+      <w:r>
+        <w:t>OpenSource</w:t>
+      </w:r>
+      <w:proofErr w:type="spellEnd"/>
+      <w:r>
+        <w:t xml:space="preserve"> Maturity Model</w:t>
+      </w:r>
     </w:p>
     <w:p>
       <w:r>
@@ -2469,6 +3266,17 @@
       <w:r>
         <w:t>:</w:t>
       </w:r>
+      <w:r>
+        <w:t xml:space="preserve"> </w:t>
+      </w:r>
+      <w:hyperlink r:id="rId17" w:history="1">
+        <w:r>
+          <w:rPr>
+            <w:rStyle w:val="Hyperlink"/>
+          </w:rPr>
+          <w:t>http://dl.acm.org.libproxy.auc.ca/citation.cfm?id=1572200&amp;CFID=951820277&amp;CFTOKEN=35034244</w:t>
+        </w:r>
+      </w:hyperlink>
     </w:p>
     <w:p>
       <w:pPr>
@@ -2515,10 +3323,7 @@
         </w:pBdr>
       </w:pPr>
     </w:p>
-    <w:p>
-      <w:bookmarkStart w:id="0" w:name="_GoBack"/>
-      <w:bookmarkEnd w:id="0"/>
-    </w:p>
+    <w:p/>
     <w:p/>
     <w:sectPr>
       <w:pgSz w:w="12240" w:h="15840"/>
@@ -2531,8 +3336,121 @@
 </file>
 
 <file path=word/numbering.xml><?xml version="1.0" encoding="utf-8"?>
-<w:numbering xmlns:wpc="http://schemas.microsoft.com/office/word/2010/wordprocessingCanvas" xmlns:mc="http://schemas.openxmlformats.org/markup-compatibility/2006" xmlns:o="urn:schemas-microsoft-com:office:office" xmlns:r="http://schemas.openxmlformats.org/officeDocument/2006/relationships" xmlns:m="http://schemas.openxmlformats.org/officeDocument/2006/math" xmlns:v="urn:schemas-microsoft-com:vml" xmlns:wp14="http://schemas.microsoft.com/office/word/2010/wordprocessingDrawing" xmlns:wp="http://schemas.openxmlformats.org/drawingml/2006/wordprocessingDrawing" xmlns:w10="urn:schemas-microsoft-com:office:word" xmlns:w="http://schemas.openxmlformats.org/wordprocessingml/2006/main" xmlns:w14="http://schemas.microsoft.com/office/word/2010/wordml" xmlns:w15="http://schemas.microsoft.com/office/word/2012/wordml" xmlns:wpg="http://schemas.microsoft.com/office/word/2010/wordprocessingGroup" xmlns:wpi="http://schemas.microsoft.com/office/word/2010/wordprocessingInk" xmlns:wne="http://schemas.microsoft.com/office/word/2006/wordml" xmlns:wps="http://schemas.microsoft.com/office/word/2010/wordprocessingShape" mc:Ignorable="w14 w15 wp14">
+<w:numbering xmlns:wpc="http://schemas.microsoft.com/office/word/2010/wordprocessingCanvas" xmlns:mc="http://schemas.openxmlformats.org/markup-compatibility/2006" xmlns:o="urn:schemas-microsoft-com:office:office" xmlns:r="http://schemas.openxmlformats.org/officeDocument/2006/relationships" xmlns:m="http://schemas.openxmlformats.org/officeDocument/2006/math" xmlns:v="urn:schemas-microsoft-com:vml" xmlns:wp14="http://schemas.microsoft.com/office/word/2010/wordprocessingDrawing" xmlns:wp="http://schemas.openxmlformats.org/drawingml/2006/wordprocessingDrawing" xmlns:w10="urn:schemas-microsoft-com:office:word" xmlns:w="http://schemas.openxmlformats.org/wordprocessingml/2006/main" xmlns:w14="http://schemas.microsoft.com/office/word/2010/wordml" xmlns:wpg="http://schemas.microsoft.com/office/word/2010/wordprocessingGroup" xmlns:wpi="http://schemas.microsoft.com/office/word/2010/wordprocessingInk" xmlns:wne="http://schemas.microsoft.com/office/word/2006/wordml" xmlns:wps="http://schemas.microsoft.com/office/word/2010/wordprocessingShape" mc:Ignorable="w14 wp14">
   <w:abstractNum w:abstractNumId="0">
+    <w:nsid w:val="0066015D"/>
+    <w:multiLevelType w:val="hybridMultilevel"/>
+    <w:tmpl w:val="B56EB070"/>
+    <w:lvl w:ilvl="0" w:tplc="2DB49C60">
+      <w:start w:val="3"/>
+      <w:numFmt w:val="bullet"/>
+      <w:lvlText w:val="-"/>
+      <w:lvlJc w:val="left"/>
+      <w:pPr>
+        <w:ind w:left="720" w:hanging="360"/>
+      </w:pPr>
+      <w:rPr>
+        <w:rFonts w:ascii="Calibri" w:eastAsiaTheme="minorHAnsi" w:hAnsi="Calibri" w:cs="Calibri" w:hint="default"/>
+      </w:rPr>
+    </w:lvl>
+    <w:lvl w:ilvl="1" w:tplc="10090003">
+      <w:start w:val="1"/>
+      <w:numFmt w:val="bullet"/>
+      <w:lvlText w:val="o"/>
+      <w:lvlJc w:val="left"/>
+      <w:pPr>
+        <w:ind w:left="1440" w:hanging="360"/>
+      </w:pPr>
+      <w:rPr>
+        <w:rFonts w:ascii="Courier New" w:hAnsi="Courier New" w:cs="Courier New" w:hint="default"/>
+      </w:rPr>
+    </w:lvl>
+    <w:lvl w:ilvl="2" w:tplc="10090005" w:tentative="1">
+      <w:start w:val="1"/>
+      <w:numFmt w:val="bullet"/>
+      <w:lvlText w:val=""/>
+      <w:lvlJc w:val="left"/>
+      <w:pPr>
+        <w:ind w:left="2160" w:hanging="360"/>
+      </w:pPr>
+      <w:rPr>
+        <w:rFonts w:ascii="Wingdings" w:hAnsi="Wingdings" w:hint="default"/>
+      </w:rPr>
+    </w:lvl>
+    <w:lvl w:ilvl="3" w:tplc="10090001" w:tentative="1">
+      <w:start w:val="1"/>
+      <w:numFmt w:val="bullet"/>
+      <w:lvlText w:val=""/>
+      <w:lvlJc w:val="left"/>
+      <w:pPr>
+        <w:ind w:left="2880" w:hanging="360"/>
+      </w:pPr>
+      <w:rPr>
+        <w:rFonts w:ascii="Symbol" w:hAnsi="Symbol" w:hint="default"/>
+      </w:rPr>
+    </w:lvl>
+    <w:lvl w:ilvl="4" w:tplc="10090003" w:tentative="1">
+      <w:start w:val="1"/>
+      <w:numFmt w:val="bullet"/>
+      <w:lvlText w:val="o"/>
+      <w:lvlJc w:val="left"/>
+      <w:pPr>
+        <w:ind w:left="3600" w:hanging="360"/>
+      </w:pPr>
+      <w:rPr>
+        <w:rFonts w:ascii="Courier New" w:hAnsi="Courier New" w:cs="Courier New" w:hint="default"/>
+      </w:rPr>
+    </w:lvl>
+    <w:lvl w:ilvl="5" w:tplc="10090005" w:tentative="1">
+      <w:start w:val="1"/>
+      <w:numFmt w:val="bullet"/>
+      <w:lvlText w:val=""/>
+      <w:lvlJc w:val="left"/>
+      <w:pPr>
+        <w:ind w:left="4320" w:hanging="360"/>
+      </w:pPr>
+      <w:rPr>
+        <w:rFonts w:ascii="Wingdings" w:hAnsi="Wingdings" w:hint="default"/>
+      </w:rPr>
+    </w:lvl>
+    <w:lvl w:ilvl="6" w:tplc="10090001" w:tentative="1">
+      <w:start w:val="1"/>
+      <w:numFmt w:val="bullet"/>
+      <w:lvlText w:val=""/>
+      <w:lvlJc w:val="left"/>
+      <w:pPr>
+        <w:ind w:left="5040" w:hanging="360"/>
+      </w:pPr>
+      <w:rPr>
+        <w:rFonts w:ascii="Symbol" w:hAnsi="Symbol" w:hint="default"/>
+      </w:rPr>
+    </w:lvl>
+    <w:lvl w:ilvl="7" w:tplc="10090003" w:tentative="1">
+      <w:start w:val="1"/>
+      <w:numFmt w:val="bullet"/>
+      <w:lvlText w:val="o"/>
+      <w:lvlJc w:val="left"/>
+      <w:pPr>
+        <w:ind w:left="5760" w:hanging="360"/>
+      </w:pPr>
+      <w:rPr>
+        <w:rFonts w:ascii="Courier New" w:hAnsi="Courier New" w:cs="Courier New" w:hint="default"/>
+      </w:rPr>
+    </w:lvl>
+    <w:lvl w:ilvl="8" w:tplc="10090005" w:tentative="1">
+      <w:start w:val="1"/>
+      <w:numFmt w:val="bullet"/>
+      <w:lvlText w:val=""/>
+      <w:lvlJc w:val="left"/>
+      <w:pPr>
+        <w:ind w:left="6480" w:hanging="360"/>
+      </w:pPr>
+      <w:rPr>
+        <w:rFonts w:ascii="Wingdings" w:hAnsi="Wingdings" w:hint="default"/>
+      </w:rPr>
+    </w:lvl>
+  </w:abstractNum>
+  <w:abstractNum w:abstractNumId="1">
     <w:nsid w:val="35C86BAE"/>
     <w:multiLevelType w:val="hybridMultilevel"/>
     <w:tmpl w:val="24483AAC"/>
@@ -2644,7 +3562,7 @@
       </w:rPr>
     </w:lvl>
   </w:abstractNum>
-  <w:abstractNum w:abstractNumId="1">
+  <w:abstractNum w:abstractNumId="2">
     <w:nsid w:val="6A9C2083"/>
     <w:multiLevelType w:val="hybridMultilevel"/>
     <w:tmpl w:val="F6B29324"/>
@@ -2734,16 +3652,19 @@
     </w:lvl>
   </w:abstractNum>
   <w:num w:numId="1">
-    <w:abstractNumId w:val="0"/>
+    <w:abstractNumId w:val="1"/>
   </w:num>
   <w:num w:numId="2">
-    <w:abstractNumId w:val="1"/>
+    <w:abstractNumId w:val="2"/>
+  </w:num>
+  <w:num w:numId="3">
+    <w:abstractNumId w:val="0"/>
   </w:num>
 </w:numbering>
 </file>
 
 <file path=word/styles.xml><?xml version="1.0" encoding="utf-8"?>
-<w:styles xmlns:mc="http://schemas.openxmlformats.org/markup-compatibility/2006" xmlns:r="http://schemas.openxmlformats.org/officeDocument/2006/relationships" xmlns:w="http://schemas.openxmlformats.org/wordprocessingml/2006/main" xmlns:w14="http://schemas.microsoft.com/office/word/2010/wordml" xmlns:w15="http://schemas.microsoft.com/office/word/2012/wordml" mc:Ignorable="w14 w15">
+<w:styles xmlns:mc="http://schemas.openxmlformats.org/markup-compatibility/2006" xmlns:r="http://schemas.openxmlformats.org/officeDocument/2006/relationships" xmlns:w="http://schemas.openxmlformats.org/wordprocessingml/2006/main" xmlns:w14="http://schemas.microsoft.com/office/word/2010/wordml" mc:Ignorable="w14">
   <w:docDefaults>
     <w:rPrDefault>
       <w:rPr>
@@ -2759,378 +3680,368 @@
       </w:pPr>
     </w:pPrDefault>
   </w:docDefaults>
-  <w:latentStyles w:defLockedState="0" w:defUIPriority="99" w:defSemiHidden="0" w:defUnhideWhenUsed="0" w:defQFormat="0" w:count="371">
-    <w:lsdException w:name="Normal" w:uiPriority="0" w:qFormat="1"/>
-    <w:lsdException w:name="heading 1" w:uiPriority="9" w:qFormat="1"/>
-    <w:lsdException w:name="heading 2" w:semiHidden="1" w:uiPriority="9" w:unhideWhenUsed="1" w:qFormat="1"/>
-    <w:lsdException w:name="heading 3" w:semiHidden="1" w:uiPriority="9" w:unhideWhenUsed="1" w:qFormat="1"/>
-    <w:lsdException w:name="heading 4" w:semiHidden="1" w:uiPriority="9" w:unhideWhenUsed="1" w:qFormat="1"/>
-    <w:lsdException w:name="heading 5" w:semiHidden="1" w:uiPriority="9" w:unhideWhenUsed="1" w:qFormat="1"/>
-    <w:lsdException w:name="heading 6" w:semiHidden="1" w:uiPriority="9" w:unhideWhenUsed="1" w:qFormat="1"/>
-    <w:lsdException w:name="heading 7" w:semiHidden="1" w:uiPriority="9" w:unhideWhenUsed="1" w:qFormat="1"/>
-    <w:lsdException w:name="heading 8" w:semiHidden="1" w:uiPriority="9" w:unhideWhenUsed="1" w:qFormat="1"/>
-    <w:lsdException w:name="heading 9" w:semiHidden="1" w:uiPriority="9" w:unhideWhenUsed="1" w:qFormat="1"/>
-    <w:lsdException w:name="index 1" w:semiHidden="1" w:unhideWhenUsed="1"/>
-    <w:lsdException w:name="index 2" w:semiHidden="1" w:unhideWhenUsed="1"/>
-    <w:lsdException w:name="index 3" w:semiHidden="1" w:unhideWhenUsed="1"/>
-    <w:lsdException w:name="index 4" w:semiHidden="1" w:unhideWhenUsed="1"/>
-    <w:lsdException w:name="index 5" w:semiHidden="1" w:unhideWhenUsed="1"/>
-    <w:lsdException w:name="index 6" w:semiHidden="1" w:unhideWhenUsed="1"/>
-    <w:lsdException w:name="index 7" w:semiHidden="1" w:unhideWhenUsed="1"/>
-    <w:lsdException w:name="index 8" w:semiHidden="1" w:unhideWhenUsed="1"/>
-    <w:lsdException w:name="index 9" w:semiHidden="1" w:unhideWhenUsed="1"/>
-    <w:lsdException w:name="toc 1" w:semiHidden="1" w:uiPriority="39" w:unhideWhenUsed="1"/>
-    <w:lsdException w:name="toc 2" w:semiHidden="1" w:uiPriority="39" w:unhideWhenUsed="1"/>
-    <w:lsdException w:name="toc 3" w:semiHidden="1" w:uiPriority="39" w:unhideWhenUsed="1"/>
-    <w:lsdException w:name="toc 4" w:semiHidden="1" w:uiPriority="39" w:unhideWhenUsed="1"/>
-    <w:lsdException w:name="toc 5" w:semiHidden="1" w:uiPriority="39" w:unhideWhenUsed="1"/>
-    <w:lsdException w:name="toc 6" w:semiHidden="1" w:uiPriority="39" w:unhideWhenUsed="1"/>
-    <w:lsdException w:name="toc 7" w:semiHidden="1" w:uiPriority="39" w:unhideWhenUsed="1"/>
-    <w:lsdException w:name="toc 8" w:semiHidden="1" w:uiPriority="39" w:unhideWhenUsed="1"/>
-    <w:lsdException w:name="toc 9" w:semiHidden="1" w:uiPriority="39" w:unhideWhenUsed="1"/>
-    <w:lsdException w:name="Normal Indent" w:semiHidden="1" w:unhideWhenUsed="1"/>
-    <w:lsdException w:name="footnote text" w:semiHidden="1" w:unhideWhenUsed="1"/>
-    <w:lsdException w:name="annotation text" w:semiHidden="1" w:unhideWhenUsed="1"/>
-    <w:lsdException w:name="header" w:semiHidden="1" w:unhideWhenUsed="1"/>
-    <w:lsdException w:name="footer" w:semiHidden="1" w:unhideWhenUsed="1"/>
-    <w:lsdException w:name="index heading" w:semiHidden="1" w:unhideWhenUsed="1"/>
-    <w:lsdException w:name="caption" w:semiHidden="1" w:uiPriority="35" w:unhideWhenUsed="1" w:qFormat="1"/>
-    <w:lsdException w:name="table of figures" w:semiHidden="1" w:unhideWhenUsed="1"/>
-    <w:lsdException w:name="envelope address" w:semiHidden="1" w:unhideWhenUsed="1"/>
-    <w:lsdException w:name="envelope return" w:semiHidden="1" w:unhideWhenUsed="1"/>
-    <w:lsdException w:name="footnote reference" w:semiHidden="1" w:unhideWhenUsed="1"/>
-    <w:lsdException w:name="annotation reference" w:semiHidden="1" w:unhideWhenUsed="1"/>
-    <w:lsdException w:name="line number" w:semiHidden="1" w:unhideWhenUsed="1"/>
-    <w:lsdException w:name="page number" w:semiHidden="1" w:unhideWhenUsed="1"/>
-    <w:lsdException w:name="endnote reference" w:semiHidden="1" w:unhideWhenUsed="1"/>
-    <w:lsdException w:name="endnote text" w:semiHidden="1" w:unhideWhenUsed="1"/>
-    <w:lsdException w:name="table of authorities" w:semiHidden="1" w:unhideWhenUsed="1"/>
-    <w:lsdException w:name="macro" w:semiHidden="1" w:unhideWhenUsed="1"/>
-    <w:lsdException w:name="toa heading" w:semiHidden="1" w:unhideWhenUsed="1"/>
-    <w:lsdException w:name="List" w:semiHidden="1" w:unhideWhenUsed="1"/>
-    <w:lsdException w:name="List Bullet" w:semiHidden="1" w:unhideWhenUsed="1"/>
-    <w:lsdException w:name="List Number" w:semiHidden="1" w:unhideWhenUsed="1"/>
-    <w:lsdException w:name="List 2" w:semiHidden="1" w:unhideWhenUsed="1"/>
-    <w:lsdException w:name="List 3" w:semiHidden="1" w:unhideWhenUsed="1"/>
-    <w:lsdException w:name="List 4" w:semiHidden="1" w:unhideWhenUsed="1"/>
-    <w:lsdException w:name="List 5" w:semiHidden="1" w:unhideWhenUsed="1"/>
-    <w:lsdException w:name="List Bullet 2" w:semiHidden="1" w:unhideWhenUsed="1"/>
-    <w:lsdException w:name="List Bullet 3" w:semiHidden="1" w:unhideWhenUsed="1"/>
-    <w:lsdException w:name="List Bullet 4" w:semiHidden="1" w:unhideWhenUsed="1"/>
-    <w:lsdException w:name="List Bullet 5" w:semiHidden="1" w:unhideWhenUsed="1"/>
-    <w:lsdException w:name="List Number 2" w:semiHidden="1" w:unhideWhenUsed="1"/>
-    <w:lsdException w:name="List Number 3" w:semiHidden="1" w:unhideWhenUsed="1"/>
-    <w:lsdException w:name="List Number 4" w:semiHidden="1" w:unhideWhenUsed="1"/>
-    <w:lsdException w:name="List Number 5" w:semiHidden="1" w:unhideWhenUsed="1"/>
-    <w:lsdException w:name="Title" w:uiPriority="10" w:qFormat="1"/>
-    <w:lsdException w:name="Closing" w:semiHidden="1" w:unhideWhenUsed="1"/>
-    <w:lsdException w:name="Signature" w:semiHidden="1" w:unhideWhenUsed="1"/>
-    <w:lsdException w:name="Default Paragraph Font" w:semiHidden="1" w:uiPriority="1" w:unhideWhenUsed="1"/>
-    <w:lsdException w:name="Body Text" w:semiHidden="1" w:unhideWhenUsed="1"/>
-    <w:lsdException w:name="Body Text Indent" w:semiHidden="1" w:unhideWhenUsed="1"/>
-    <w:lsdException w:name="List Continue" w:semiHidden="1" w:unhideWhenUsed="1"/>
-    <w:lsdException w:name="List Continue 2" w:semiHidden="1" w:unhideWhenUsed="1"/>
-    <w:lsdException w:name="List Continue 3" w:semiHidden="1" w:unhideWhenUsed="1"/>
-    <w:lsdException w:name="List Continue 4" w:semiHidden="1" w:unhideWhenUsed="1"/>
-    <w:lsdException w:name="List Continue 5" w:semiHidden="1" w:unhideWhenUsed="1"/>
-    <w:lsdException w:name="Message Header" w:semiHidden="1" w:unhideWhenUsed="1"/>
-    <w:lsdException w:name="Subtitle" w:uiPriority="11" w:qFormat="1"/>
-    <w:lsdException w:name="Salutation" w:semiHidden="1" w:unhideWhenUsed="1"/>
-    <w:lsdException w:name="Date" w:semiHidden="1" w:unhideWhenUsed="1"/>
-    <w:lsdException w:name="Body Text First Indent" w:semiHidden="1" w:unhideWhenUsed="1"/>
-    <w:lsdException w:name="Body Text First Indent 2" w:semiHidden="1" w:unhideWhenUsed="1"/>
-    <w:lsdException w:name="Note Heading" w:semiHidden="1" w:unhideWhenUsed="1"/>
-    <w:lsdException w:name="Body Text 2" w:semiHidden="1" w:unhideWhenUsed="1"/>
-    <w:lsdException w:name="Body Text 3" w:semiHidden="1" w:unhideWhenUsed="1"/>
-    <w:lsdException w:name="Body Text Indent 2" w:semiHidden="1" w:unhideWhenUsed="1"/>
-    <w:lsdException w:name="Body Text Indent 3" w:semiHidden="1" w:unhideWhenUsed="1"/>
-    <w:lsdException w:name="Block Text" w:semiHidden="1" w:unhideWhenUsed="1"/>
-    <w:lsdException w:name="Hyperlink" w:semiHidden="1" w:unhideWhenUsed="1"/>
-    <w:lsdException w:name="FollowedHyperlink" w:semiHidden="1" w:unhideWhenUsed="1"/>
-    <w:lsdException w:name="Strong" w:uiPriority="22" w:qFormat="1"/>
-    <w:lsdException w:name="Emphasis" w:uiPriority="20" w:qFormat="1"/>
-    <w:lsdException w:name="Document Map" w:semiHidden="1" w:unhideWhenUsed="1"/>
-    <w:lsdException w:name="Plain Text" w:semiHidden="1" w:unhideWhenUsed="1"/>
-    <w:lsdException w:name="E-mail Signature" w:semiHidden="1" w:unhideWhenUsed="1"/>
-    <w:lsdException w:name="HTML Top of Form" w:semiHidden="1" w:unhideWhenUsed="1"/>
-    <w:lsdException w:name="HTML Bottom of Form" w:semiHidden="1" w:unhideWhenUsed="1"/>
-    <w:lsdException w:name="Normal (Web)" w:semiHidden="1" w:unhideWhenUsed="1"/>
-    <w:lsdException w:name="HTML Acronym" w:semiHidden="1" w:unhideWhenUsed="1"/>
-    <w:lsdException w:name="HTML Address" w:semiHidden="1" w:unhideWhenUsed="1"/>
-    <w:lsdException w:name="HTML Cite" w:semiHidden="1" w:unhideWhenUsed="1"/>
-    <w:lsdException w:name="HTML Code" w:semiHidden="1" w:unhideWhenUsed="1"/>
-    <w:lsdException w:name="HTML Definition" w:semiHidden="1" w:unhideWhenUsed="1"/>
-    <w:lsdException w:name="HTML Keyboard" w:semiHidden="1" w:unhideWhenUsed="1"/>
-    <w:lsdException w:name="HTML Preformatted" w:semiHidden="1" w:unhideWhenUsed="1"/>
-    <w:lsdException w:name="HTML Sample" w:semiHidden="1" w:unhideWhenUsed="1"/>
-    <w:lsdException w:name="HTML Typewriter" w:semiHidden="1" w:unhideWhenUsed="1"/>
-    <w:lsdException w:name="HTML Variable" w:semiHidden="1" w:unhideWhenUsed="1"/>
-    <w:lsdException w:name="Normal Table" w:semiHidden="1" w:unhideWhenUsed="1"/>
-    <w:lsdException w:name="annotation subject" w:semiHidden="1" w:unhideWhenUsed="1"/>
-    <w:lsdException w:name="No List" w:semiHidden="1" w:unhideWhenUsed="1"/>
-    <w:lsdException w:name="Outline List 1" w:semiHidden="1" w:unhideWhenUsed="1"/>
-    <w:lsdException w:name="Outline List 2" w:semiHidden="1" w:unhideWhenUsed="1"/>
-    <w:lsdException w:name="Outline List 3" w:semiHidden="1" w:unhideWhenUsed="1"/>
-    <w:lsdException w:name="Table Simple 1" w:semiHidden="1" w:unhideWhenUsed="1"/>
-    <w:lsdException w:name="Table Simple 2" w:semiHidden="1" w:unhideWhenUsed="1"/>
-    <w:lsdException w:name="Table Simple 3" w:semiHidden="1" w:unhideWhenUsed="1"/>
-    <w:lsdException w:name="Table Classic 1" w:semiHidden="1" w:unhideWhenUsed="1"/>
-    <w:lsdException w:name="Table Classic 2" w:semiHidden="1" w:unhideWhenUsed="1"/>
-    <w:lsdException w:name="Table Classic 3" w:semiHidden="1" w:unhideWhenUsed="1"/>
-    <w:lsdException w:name="Table Classic 4" w:semiHidden="1" w:unhideWhenUsed="1"/>
-    <w:lsdException w:name="Table Colorful 1" w:semiHidden="1" w:unhideWhenUsed="1"/>
-    <w:lsdException w:name="Table Colorful 2" w:semiHidden="1" w:unhideWhenUsed="1"/>
-    <w:lsdException w:name="Table Colorful 3" w:semiHidden="1" w:unhideWhenUsed="1"/>
-    <w:lsdException w:name="Table Columns 1" w:semiHidden="1" w:unhideWhenUsed="1"/>
-    <w:lsdException w:name="Table Columns 2" w:semiHidden="1" w:unhideWhenUsed="1"/>
-    <w:lsdException w:name="Table Columns 3" w:semiHidden="1" w:unhideWhenUsed="1"/>
-    <w:lsdException w:name="Table Columns 4" w:semiHidden="1" w:unhideWhenUsed="1"/>
-    <w:lsdException w:name="Table Columns 5" w:semiHidden="1" w:unhideWhenUsed="1"/>
-    <w:lsdException w:name="Table Grid 1" w:semiHidden="1" w:unhideWhenUsed="1"/>
-    <w:lsdException w:name="Table Grid 2" w:semiHidden="1" w:unhideWhenUsed="1"/>
-    <w:lsdException w:name="Table Grid 3" w:semiHidden="1" w:unhideWhenUsed="1"/>
-    <w:lsdException w:name="Table Grid 4" w:semiHidden="1" w:unhideWhenUsed="1"/>
-    <w:lsdException w:name="Table Grid 5" w:semiHidden="1" w:unhideWhenUsed="1"/>
-    <w:lsdException w:name="Table Grid 6" w:semiHidden="1" w:unhideWhenUsed="1"/>
-    <w:lsdException w:name="Table Grid 7" w:semiHidden="1" w:unhideWhenUsed="1"/>
-    <w:lsdException w:name="Table Grid 8" w:semiHidden="1" w:unhideWhenUsed="1"/>
-    <w:lsdException w:name="Table List 1" w:semiHidden="1" w:unhideWhenUsed="1"/>
-    <w:lsdException w:name="Table List 2" w:semiHidden="1" w:unhideWhenUsed="1"/>
-    <w:lsdException w:name="Table List 3" w:semiHidden="1" w:unhideWhenUsed="1"/>
-    <w:lsdException w:name="Table List 4" w:semiHidden="1" w:unhideWhenUsed="1"/>
-    <w:lsdException w:name="Table List 5" w:semiHidden="1" w:unhideWhenUsed="1"/>
-    <w:lsdException w:name="Table List 6" w:semiHidden="1" w:unhideWhenUsed="1"/>
-    <w:lsdException w:name="Table List 7" w:semiHidden="1" w:unhideWhenUsed="1"/>
-    <w:lsdException w:name="Table List 8" w:semiHidden="1" w:unhideWhenUsed="1"/>
-    <w:lsdException w:name="Table 3D effects 1" w:semiHidden="1" w:unhideWhenUsed="1"/>
-    <w:lsdException w:name="Table 3D effects 2" w:semiHidden="1" w:unhideWhenUsed="1"/>
-    <w:lsdException w:name="Table 3D effects 3" w:semiHidden="1" w:unhideWhenUsed="1"/>
-    <w:lsdException w:name="Table Contemporary" w:semiHidden="1" w:unhideWhenUsed="1"/>
-    <w:lsdException w:name="Table Elegant" w:semiHidden="1" w:unhideWhenUsed="1"/>
-    <w:lsdException w:name="Table Professional" w:semiHidden="1" w:unhideWhenUsed="1"/>
-    <w:lsdException w:name="Table Subtle 1" w:semiHidden="1" w:unhideWhenUsed="1"/>
-    <w:lsdException w:name="Table Subtle 2" w:semiHidden="1" w:unhideWhenUsed="1"/>
-    <w:lsdException w:name="Table Web 1" w:semiHidden="1" w:unhideWhenUsed="1"/>
-    <w:lsdException w:name="Table Web 2" w:semiHidden="1" w:unhideWhenUsed="1"/>
-    <w:lsdException w:name="Table Web 3" w:semiHidden="1" w:unhideWhenUsed="1"/>
-    <w:lsdException w:name="Balloon Text" w:semiHidden="1" w:unhideWhenUsed="1"/>
-    <w:lsdException w:name="Table Grid" w:uiPriority="39"/>
-    <w:lsdException w:name="Table Theme" w:semiHidden="1" w:unhideWhenUsed="1"/>
-    <w:lsdException w:name="Placeholder Text" w:semiHidden="1"/>
-    <w:lsdException w:name="No Spacing" w:uiPriority="1" w:qFormat="1"/>
-    <w:lsdException w:name="Light Shading" w:uiPriority="60"/>
-    <w:lsdException w:name="Light List" w:uiPriority="61"/>
-    <w:lsdException w:name="Light Grid" w:uiPriority="62"/>
-    <w:lsdException w:name="Medium Shading 1" w:uiPriority="63"/>
-    <w:lsdException w:name="Medium Shading 2" w:uiPriority="64"/>
-    <w:lsdException w:name="Medium List 1" w:uiPriority="65"/>
-    <w:lsdException w:name="Medium List 2" w:uiPriority="66"/>
-    <w:lsdException w:name="Medium Grid 1" w:uiPriority="67"/>
-    <w:lsdException w:name="Medium Grid 2" w:uiPriority="68"/>
-    <w:lsdException w:name="Medium Grid 3" w:uiPriority="69"/>
-    <w:lsdException w:name="Dark List" w:uiPriority="70"/>
-    <w:lsdException w:name="Colorful Shading" w:uiPriority="71"/>
-    <w:lsdException w:name="Colorful List" w:uiPriority="72"/>
-    <w:lsdException w:name="Colorful Grid" w:uiPriority="73"/>
-    <w:lsdException w:name="Light Shading Accent 1" w:uiPriority="60"/>
-    <w:lsdException w:name="Light List Accent 1" w:uiPriority="61"/>
-    <w:lsdException w:name="Light Grid Accent 1" w:uiPriority="62"/>
-    <w:lsdException w:name="Medium Shading 1 Accent 1" w:uiPriority="63"/>
-    <w:lsdException w:name="Medium Shading 2 Accent 1" w:uiPriority="64"/>
-    <w:lsdException w:name="Medium List 1 Accent 1" w:uiPriority="65"/>
-    <w:lsdException w:name="Revision" w:semiHidden="1"/>
-    <w:lsdException w:name="List Paragraph" w:uiPriority="34" w:qFormat="1"/>
-    <w:lsdException w:name="Quote" w:uiPriority="29" w:qFormat="1"/>
-    <w:lsdException w:name="Intense Quote" w:uiPriority="30" w:qFormat="1"/>
-    <w:lsdException w:name="Medium List 2 Accent 1" w:uiPriority="66"/>
-    <w:lsdException w:name="Medium Grid 1 Accent 1" w:uiPriority="67"/>
-    <w:lsdException w:name="Medium Grid 2 Accent 1" w:uiPriority="68"/>
-    <w:lsdException w:name="Medium Grid 3 Accent 1" w:uiPriority="69"/>
-    <w:lsdException w:name="Dark List Accent 1" w:uiPriority="70"/>
-    <w:lsdException w:name="Colorful Shading Accent 1" w:uiPriority="71"/>
-    <w:lsdException w:name="Colorful List Accent 1" w:uiPriority="72"/>
-    <w:lsdException w:name="Colorful Grid Accent 1" w:uiPriority="73"/>
-    <w:lsdException w:name="Light Shading Accent 2" w:uiPriority="60"/>
-    <w:lsdException w:name="Light List Accent 2" w:uiPriority="61"/>
-    <w:lsdException w:name="Light Grid Accent 2" w:uiPriority="62"/>
-    <w:lsdException w:name="Medium Shading 1 Accent 2" w:uiPriority="63"/>
-    <w:lsdException w:name="Medium Shading 2 Accent 2" w:uiPriority="64"/>
-    <w:lsdException w:name="Medium List 1 Accent 2" w:uiPriority="65"/>
-    <w:lsdException w:name="Medium List 2 Accent 2" w:uiPriority="66"/>
-    <w:lsdException w:name="Medium Grid 1 Accent 2" w:uiPriority="67"/>
-    <w:lsdException w:name="Medium Grid 2 Accent 2" w:uiPriority="68"/>
-    <w:lsdException w:name="Medium Grid 3 Accent 2" w:uiPriority="69"/>
-    <w:lsdException w:name="Dark List Accent 2" w:uiPriority="70"/>
-    <w:lsdException w:name="Colorful Shading Accent 2" w:uiPriority="71"/>
-    <w:lsdException w:name="Colorful List Accent 2" w:uiPriority="72"/>
-    <w:lsdException w:name="Colorful Grid Accent 2" w:uiPriority="73"/>
-    <w:lsdException w:name="Light Shading Accent 3" w:uiPriority="60"/>
-    <w:lsdException w:name="Light List Accent 3" w:uiPriority="61"/>
-    <w:lsdException w:name="Light Grid Accent 3" w:uiPriority="62"/>
-    <w:lsdException w:name="Medium Shading 1 Accent 3" w:uiPriority="63"/>
-    <w:lsdException w:name="Medium Shading 2 Accent 3" w:uiPriority="64"/>
-    <w:lsdException w:name="Medium List 1 Accent 3" w:uiPriority="65"/>
-    <w:lsdException w:name="Medium List 2 Accent 3" w:uiPriority="66"/>
-    <w:lsdException w:name="Medium Grid 1 Accent 3" w:uiPriority="67"/>
-    <w:lsdException w:name="Medium Grid 2 Accent 3" w:uiPriority="68"/>
-    <w:lsdException w:name="Medium Grid 3 Accent 3" w:uiPriority="69"/>
-    <w:lsdException w:name="Dark List Accent 3" w:uiPriority="70"/>
-    <w:lsdException w:name="Colorful Shading Accent 3" w:uiPriority="71"/>
-    <w:lsdException w:name="Colorful List Accent 3" w:uiPriority="72"/>
-    <w:lsdException w:name="Colorful Grid Accent 3" w:uiPriority="73"/>
-    <w:lsdException w:name="Light Shading Accent 4" w:uiPriority="60"/>
-    <w:lsdException w:name="Light List Accent 4" w:uiPriority="61"/>
-    <w:lsdException w:name="Light Grid Accent 4" w:uiPriority="62"/>
-    <w:lsdException w:name="Medium Shading 1 Accent 4" w:uiPriority="63"/>
-    <w:lsdException w:name="Medium Shading 2 Accent 4" w:uiPriority="64"/>
-    <w:lsdException w:name="Medium List 1 Accent 4" w:uiPriority="65"/>
-    <w:lsdException w:name="Medium List 2 Accent 4" w:uiPriority="66"/>
-    <w:lsdException w:name="Medium Grid 1 Accent 4" w:uiPriority="67"/>
-    <w:lsdException w:name="Medium Grid 2 Accent 4" w:uiPriority="68"/>
-    <w:lsdException w:name="Medium Grid 3 Accent 4" w:uiPriority="69"/>
-    <w:lsdException w:name="Dark List Accent 4" w:uiPriority="70"/>
-    <w:lsdException w:name="Colorful Shading Accent 4" w:uiPriority="71"/>
-    <w:lsdException w:name="Colorful List Accent 4" w:uiPriority="72"/>
-    <w:lsdException w:name="Colorful Grid Accent 4" w:uiPriority="73"/>
-    <w:lsdException w:name="Light Shading Accent 5" w:uiPriority="60"/>
-    <w:lsdException w:name="Light List Accent 5" w:uiPriority="61"/>
-    <w:lsdException w:name="Light Grid Accent 5" w:uiPriority="62"/>
-    <w:lsdException w:name="Medium Shading 1 Accent 5" w:uiPriority="63"/>
-    <w:lsdException w:name="Medium Shading 2 Accent 5" w:uiPriority="64"/>
-    <w:lsdException w:name="Medium List 1 Accent 5" w:uiPriority="65"/>
-    <w:lsdException w:name="Medium List 2 Accent 5" w:uiPriority="66"/>
-    <w:lsdException w:name="Medium Grid 1 Accent 5" w:uiPriority="67"/>
-    <w:lsdException w:name="Medium Grid 2 Accent 5" w:uiPriority="68"/>
-    <w:lsdException w:name="Medium Grid 3 Accent 5" w:uiPriority="69"/>
-    <w:lsdException w:name="Dark List Accent 5" w:uiPriority="70"/>
-    <w:lsdException w:name="Colorful Shading Accent 5" w:uiPriority="71"/>
-    <w:lsdException w:name="Colorful List Accent 5" w:uiPriority="72"/>
-    <w:lsdException w:name="Colorful Grid Accent 5" w:uiPriority="73"/>
-    <w:lsdException w:name="Light Shading Accent 6" w:uiPriority="60"/>
-    <w:lsdException w:name="Light List Accent 6" w:uiPriority="61"/>
-    <w:lsdException w:name="Light Grid Accent 6" w:uiPriority="62"/>
-    <w:lsdException w:name="Medium Shading 1 Accent 6" w:uiPriority="63"/>
-    <w:lsdException w:name="Medium Shading 2 Accent 6" w:uiPriority="64"/>
-    <w:lsdException w:name="Medium List 1 Accent 6" w:uiPriority="65"/>
-    <w:lsdException w:name="Medium List 2 Accent 6" w:uiPriority="66"/>
-    <w:lsdException w:name="Medium Grid 1 Accent 6" w:uiPriority="67"/>
-    <w:lsdException w:name="Medium Grid 2 Accent 6" w:uiPriority="68"/>
-    <w:lsdException w:name="Medium Grid 3 Accent 6" w:uiPriority="69"/>
-    <w:lsdException w:name="Dark List Accent 6" w:uiPriority="70"/>
-    <w:lsdException w:name="Colorful Shading Accent 6" w:uiPriority="71"/>
-    <w:lsdException w:name="Colorful List Accent 6" w:uiPriority="72"/>
-    <w:lsdException w:name="Colorful Grid Accent 6" w:uiPriority="73"/>
-    <w:lsdException w:name="Subtle Emphasis" w:uiPriority="19" w:qFormat="1"/>
-    <w:lsdException w:name="Intense Emphasis" w:uiPriority="21" w:qFormat="1"/>
-    <w:lsdException w:name="Subtle Reference" w:uiPriority="31" w:qFormat="1"/>
-    <w:lsdException w:name="Intense Reference" w:uiPriority="32" w:qFormat="1"/>
-    <w:lsdException w:name="Book Title" w:uiPriority="33" w:qFormat="1"/>
-    <w:lsdException w:name="Bibliography" w:semiHidden="1" w:uiPriority="37" w:unhideWhenUsed="1"/>
-    <w:lsdException w:name="TOC Heading" w:semiHidden="1" w:uiPriority="39" w:unhideWhenUsed="1" w:qFormat="1"/>
-    <w:lsdException w:name="Plain Table 1" w:uiPriority="41"/>
-    <w:lsdException w:name="Plain Table 2" w:uiPriority="42"/>
-    <w:lsdException w:name="Plain Table 3" w:uiPriority="43"/>
-    <w:lsdException w:name="Plain Table 4" w:uiPriority="44"/>
-    <w:lsdException w:name="Plain Table 5" w:uiPriority="45"/>
-    <w:lsdException w:name="Grid Table Light" w:uiPriority="40"/>
-    <w:lsdException w:name="Grid Table 1 Light" w:uiPriority="46"/>
-    <w:lsdException w:name="Grid Table 2" w:uiPriority="47"/>
-    <w:lsdException w:name="Grid Table 3" w:uiPriority="48"/>
-    <w:lsdException w:name="Grid Table 4" w:uiPriority="49"/>
-    <w:lsdException w:name="Grid Table 5 Dark" w:uiPriority="50"/>
-    <w:lsdException w:name="Grid Table 6 Colorful" w:uiPriority="51"/>
-    <w:lsdException w:name="Grid Table 7 Colorful" w:uiPriority="52"/>
-    <w:lsdException w:name="Grid Table 1 Light Accent 1" w:uiPriority="46"/>
-    <w:lsdException w:name="Grid Table 2 Accent 1" w:uiPriority="47"/>
-    <w:lsdException w:name="Grid Table 3 Accent 1" w:uiPriority="48"/>
-    <w:lsdException w:name="Grid Table 4 Accent 1" w:uiPriority="49"/>
-    <w:lsdException w:name="Grid Table 5 Dark Accent 1" w:uiPriority="50"/>
-    <w:lsdException w:name="Grid Table 6 Colorful Accent 1" w:uiPriority="51"/>
-    <w:lsdException w:name="Grid Table 7 Colorful Accent 1" w:uiPriority="52"/>
-    <w:lsdException w:name="Grid Table 1 Light Accent 2" w:uiPriority="46"/>
-    <w:lsdException w:name="Grid Table 2 Accent 2" w:uiPriority="47"/>
-    <w:lsdException w:name="Grid Table 3 Accent 2" w:uiPriority="48"/>
-    <w:lsdException w:name="Grid Table 4 Accent 2" w:uiPriority="49"/>
-    <w:lsdException w:name="Grid Table 5 Dark Accent 2" w:uiPriority="50"/>
-    <w:lsdException w:name="Grid Table 6 Colorful Accent 2" w:uiPriority="51"/>
-    <w:lsdException w:name="Grid Table 7 Colorful Accent 2" w:uiPriority="52"/>
-    <w:lsdException w:name="Grid Table 1 Light Accent 3" w:uiPriority="46"/>
-    <w:lsdException w:name="Grid Table 2 Accent 3" w:uiPriority="47"/>
-    <w:lsdException w:name="Grid Table 3 Accent 3" w:uiPriority="48"/>
-    <w:lsdException w:name="Grid Table 4 Accent 3" w:uiPriority="49"/>
-    <w:lsdException w:name="Grid Table 5 Dark Accent 3" w:uiPriority="50"/>
-    <w:lsdException w:name="Grid Table 6 Colorful Accent 3" w:uiPriority="51"/>
-    <w:lsdException w:name="Grid Table 7 Colorful Accent 3" w:uiPriority="52"/>
-    <w:lsdException w:name="Grid Table 1 Light Accent 4" w:uiPriority="46"/>
-    <w:lsdException w:name="Grid Table 2 Accent 4" w:uiPriority="47"/>
-    <w:lsdException w:name="Grid Table 3 Accent 4" w:uiPriority="48"/>
-    <w:lsdException w:name="Grid Table 4 Accent 4" w:uiPriority="49"/>
-    <w:lsdException w:name="Grid Table 5 Dark Accent 4" w:uiPriority="50"/>
-    <w:lsdException w:name="Grid Table 6 Colorful Accent 4" w:uiPriority="51"/>
-    <w:lsdException w:name="Grid Table 7 Colorful Accent 4" w:uiPriority="52"/>
-    <w:lsdException w:name="Grid Table 1 Light Accent 5" w:uiPriority="46"/>
-    <w:lsdException w:name="Grid Table 2 Accent 5" w:uiPriority="47"/>
-    <w:lsdException w:name="Grid Table 3 Accent 5" w:uiPriority="48"/>
-    <w:lsdException w:name="Grid Table 4 Accent 5" w:uiPriority="49"/>
-    <w:lsdException w:name="Grid Table 5 Dark Accent 5" w:uiPriority="50"/>
-    <w:lsdException w:name="Grid Table 6 Colorful Accent 5" w:uiPriority="51"/>
-    <w:lsdException w:name="Grid Table 7 Colorful Accent 5" w:uiPriority="52"/>
-    <w:lsdException w:name="Grid Table 1 Light Accent 6" w:uiPriority="46"/>
-    <w:lsdException w:name="Grid Table 2 Accent 6" w:uiPriority="47"/>
-    <w:lsdException w:name="Grid Table 3 Accent 6" w:uiPriority="48"/>
-    <w:lsdException w:name="Grid Table 4 Accent 6" w:uiPriority="49"/>
-    <w:lsdException w:name="Grid Table 5 Dark Accent 6" w:uiPriority="50"/>
-    <w:lsdException w:name="Grid Table 6 Colorful Accent 6" w:uiPriority="51"/>
-    <w:lsdException w:name="Grid Table 7 Colorful Accent 6" w:uiPriority="52"/>
-    <w:lsdException w:name="List Table 1 Light" w:uiPriority="46"/>
-    <w:lsdException w:name="List Table 2" w:uiPriority="47"/>
-    <w:lsdException w:name="List Table 3" w:uiPriority="48"/>
-    <w:lsdException w:name="List Table 4" w:uiPriority="49"/>
-    <w:lsdException w:name="List Table 5 Dark" w:uiPriority="50"/>
-    <w:lsdException w:name="List Table 6 Colorful" w:uiPriority="51"/>
-    <w:lsdException w:name="List Table 7 Colorful" w:uiPriority="52"/>
-    <w:lsdException w:name="List Table 1 Light Accent 1" w:uiPriority="46"/>
-    <w:lsdException w:name="List Table 2 Accent 1" w:uiPriority="47"/>
-    <w:lsdException w:name="List Table 3 Accent 1" w:uiPriority="48"/>
-    <w:lsdException w:name="List Table 4 Accent 1" w:uiPriority="49"/>
-    <w:lsdException w:name="List Table 5 Dark Accent 1" w:uiPriority="50"/>
-    <w:lsdException w:name="List Table 6 Colorful Accent 1" w:uiPriority="51"/>
-    <w:lsdException w:name="List Table 7 Colorful Accent 1" w:uiPriority="52"/>
-    <w:lsdException w:name="List Table 1 Light Accent 2" w:uiPriority="46"/>
-    <w:lsdException w:name="List Table 2 Accent 2" w:uiPriority="47"/>
-    <w:lsdException w:name="List Table 3 Accent 2" w:uiPriority="48"/>
-    <w:lsdException w:name="List Table 4 Accent 2" w:uiPriority="49"/>
-    <w:lsdException w:name="List Table 5 Dark Accent 2" w:uiPriority="50"/>
-    <w:lsdException w:name="List Table 6 Colorful Accent 2" w:uiPriority="51"/>
-    <w:lsdException w:name="List Table 7 Colorful Accent 2" w:uiPriority="52"/>
-    <w:lsdException w:name="List Table 1 Light Accent 3" w:uiPriority="46"/>
-    <w:lsdException w:name="List Table 2 Accent 3" w:uiPriority="47"/>
-    <w:lsdException w:name="List Table 3 Accent 3" w:uiPriority="48"/>
-    <w:lsdException w:name="List Table 4 Accent 3" w:uiPriority="49"/>
-    <w:lsdException w:name="List Table 5 Dark Accent 3" w:uiPriority="50"/>
-    <w:lsdException w:name="List Table 6 Colorful Accent 3" w:uiPriority="51"/>
-    <w:lsdException w:name="List Table 7 Colorful Accent 3" w:uiPriority="52"/>
-    <w:lsdException w:name="List Table 1 Light Accent 4" w:uiPriority="46"/>
-    <w:lsdException w:name="List Table 2 Accent 4" w:uiPriority="47"/>
-    <w:lsdException w:name="List Table 3 Accent 4" w:uiPriority="48"/>
-    <w:lsdException w:name="List Table 4 Accent 4" w:uiPriority="49"/>
-    <w:lsdException w:name="List Table 5 Dark Accent 4" w:uiPriority="50"/>
-    <w:lsdException w:name="List Table 6 Colorful Accent 4" w:uiPriority="51"/>
-    <w:lsdException w:name="List Table 7 Colorful Accent 4" w:uiPriority="52"/>
-    <w:lsdException w:name="List Table 1 Light Accent 5" w:uiPriority="46"/>
-    <w:lsdException w:name="List Table 2 Accent 5" w:uiPriority="47"/>
-    <w:lsdException w:name="List Table 3 Accent 5" w:uiPriority="48"/>
-    <w:lsdException w:name="List Table 4 Accent 5" w:uiPriority="49"/>
-    <w:lsdException w:name="List Table 5 Dark Accent 5" w:uiPriority="50"/>
-    <w:lsdException w:name="List Table 6 Colorful Accent 5" w:uiPriority="51"/>
-    <w:lsdException w:name="List Table 7 Colorful Accent 5" w:uiPriority="52"/>
-    <w:lsdException w:name="List Table 1 Light Accent 6" w:uiPriority="46"/>
-    <w:lsdException w:name="List Table 2 Accent 6" w:uiPriority="47"/>
-    <w:lsdException w:name="List Table 3 Accent 6" w:uiPriority="48"/>
-    <w:lsdException w:name="List Table 4 Accent 6" w:uiPriority="49"/>
-    <w:lsdException w:name="List Table 5 Dark Accent 6" w:uiPriority="50"/>
-    <w:lsdException w:name="List Table 6 Colorful Accent 6" w:uiPriority="51"/>
-    <w:lsdException w:name="List Table 7 Colorful Accent 6" w:uiPriority="52"/>
+  <w:latentStyles w:defLockedState="0" w:defUIPriority="99" w:defSemiHidden="1" w:defUnhideWhenUsed="1" w:defQFormat="0" w:count="267">
+    <w:lsdException w:name="Normal" w:semiHidden="0" w:uiPriority="0" w:unhideWhenUsed="0" w:qFormat="1"/>
+    <w:lsdException w:name="heading 1" w:semiHidden="0" w:uiPriority="9" w:unhideWhenUsed="0" w:qFormat="1"/>
+    <w:lsdException w:name="heading 2" w:uiPriority="9" w:qFormat="1"/>
+    <w:lsdException w:name="heading 3" w:uiPriority="9" w:qFormat="1"/>
+    <w:lsdException w:name="heading 4" w:uiPriority="9" w:qFormat="1"/>
+    <w:lsdException w:name="heading 5" w:uiPriority="9" w:qFormat="1"/>
+    <w:lsdException w:name="heading 6" w:uiPriority="9" w:qFormat="1"/>
+    <w:lsdException w:name="heading 7" w:uiPriority="9" w:qFormat="1"/>
+    <w:lsdException w:name="heading 8" w:uiPriority="9" w:qFormat="1"/>
+    <w:lsdException w:name="heading 9" w:uiPriority="9" w:qFormat="1"/>
+    <w:lsdException w:name="toc 1" w:uiPriority="39"/>
+    <w:lsdException w:name="toc 2" w:uiPriority="39"/>
+    <w:lsdException w:name="toc 3" w:uiPriority="39"/>
+    <w:lsdException w:name="toc 4" w:uiPriority="39"/>
+    <w:lsdException w:name="toc 5" w:uiPriority="39"/>
+    <w:lsdException w:name="toc 6" w:uiPriority="39"/>
+    <w:lsdException w:name="toc 7" w:uiPriority="39"/>
+    <w:lsdException w:name="toc 8" w:uiPriority="39"/>
+    <w:lsdException w:name="toc 9" w:uiPriority="39"/>
+    <w:lsdException w:name="caption" w:uiPriority="35" w:qFormat="1"/>
+    <w:lsdException w:name="Title" w:semiHidden="0" w:uiPriority="10" w:unhideWhenUsed="0" w:qFormat="1"/>
+    <w:lsdException w:name="Default Paragraph Font" w:uiPriority="1"/>
+    <w:lsdException w:name="Subtitle" w:semiHidden="0" w:uiPriority="11" w:unhideWhenUsed="0" w:qFormat="1"/>
+    <w:lsdException w:name="Strong" w:semiHidden="0" w:uiPriority="22" w:unhideWhenUsed="0" w:qFormat="1"/>
+    <w:lsdException w:name="Emphasis" w:semiHidden="0" w:uiPriority="20" w:unhideWhenUsed="0" w:qFormat="1"/>
+    <w:lsdException w:name="Table Grid" w:semiHidden="0" w:uiPriority="39" w:unhideWhenUsed="0"/>
+    <w:lsdException w:name="Placeholder Text" w:unhideWhenUsed="0"/>
+    <w:lsdException w:name="No Spacing" w:semiHidden="0" w:uiPriority="1" w:unhideWhenUsed="0" w:qFormat="1"/>
+    <w:lsdException w:name="Light Shading" w:semiHidden="0" w:uiPriority="60" w:unhideWhenUsed="0"/>
+    <w:lsdException w:name="Light List" w:semiHidden="0" w:uiPriority="61" w:unhideWhenUsed="0"/>
+    <w:lsdException w:name="Light Grid" w:semiHidden="0" w:uiPriority="62" w:unhideWhenUsed="0"/>
+    <w:lsdException w:name="Medium Shading 1" w:semiHidden="0" w:uiPriority="63" w:unhideWhenUsed="0"/>
+    <w:lsdException w:name="Medium Shading 2" w:semiHidden="0" w:uiPriority="64" w:unhideWhenUsed="0"/>
+    <w:lsdException w:name="Medium List 1" w:semiHidden="0" w:uiPriority="65" w:unhideWhenUsed="0"/>
+    <w:lsdException w:name="Medium List 2" w:semiHidden="0" w:uiPriority="66" w:unhideWhenUsed="0"/>
+    <w:lsdException w:name="Medium Grid 1" w:semiHidden="0" w:uiPriority="67" w:unhideWhenUsed="0"/>
+    <w:lsdException w:name="Medium Grid 2" w:semiHidden="0" w:uiPriority="68" w:unhideWhenUsed="0"/>
+    <w:lsdException w:name="Medium Grid 3" w:semiHidden="0" w:uiPriority="69" w:unhideWhenUsed="0"/>
+    <w:lsdException w:name="Dark List" w:semiHidden="0" w:uiPriority="70" w:unhideWhenUsed="0"/>
+    <w:lsdException w:name="Colorful Shading" w:semiHidden="0" w:uiPriority="71" w:unhideWhenUsed="0"/>
+    <w:lsdException w:name="Colorful List" w:semiHidden="0" w:uiPriority="72" w:unhideWhenUsed="0"/>
+    <w:lsdException w:name="Colorful Grid" w:semiHidden="0" w:uiPriority="73" w:unhideWhenUsed="0"/>
+    <w:lsdException w:name="Light Shading Accent 1" w:semiHidden="0" w:uiPriority="60" w:unhideWhenUsed="0"/>
+    <w:lsdException w:name="Light List Accent 1" w:semiHidden="0" w:uiPriority="61" w:unhideWhenUsed="0"/>
+    <w:lsdException w:name="Light Grid Accent 1" w:semiHidden="0" w:uiPriority="62" w:unhideWhenUsed="0"/>
+    <w:lsdException w:name="Medium Shading 1 Accent 1" w:semiHidden="0" w:uiPriority="63" w:unhideWhenUsed="0"/>
+    <w:lsdException w:name="Medium Shading 2 Accent 1" w:semiHidden="0" w:uiPriority="64" w:unhideWhenUsed="0"/>
+    <w:lsdException w:name="Medium List 1 Accent 1" w:semiHidden="0" w:uiPriority="65" w:unhideWhenUsed="0"/>
+    <w:lsdException w:name="Revision" w:unhideWhenUsed="0"/>
+    <w:lsdException w:name="List Paragraph" w:semiHidden="0" w:uiPriority="34" w:unhideWhenUsed="0" w:qFormat="1"/>
+    <w:lsdException w:name="Quote" w:semiHidden="0" w:uiPriority="29" w:unhideWhenUsed="0" w:qFormat="1"/>
+    <w:lsdException w:name="Intense Quote" w:semiHidden="0" w:uiPriority="30" w:unhideWhenUsed="0" w:qFormat="1"/>
+    <w:lsdException w:name="Medium List 2 Accent 1" w:semiHidden="0" w:uiPriority="66" w:unhideWhenUsed="0"/>
+    <w:lsdException w:name="Medium Grid 1 Accent 1" w:semiHidden="0" w:uiPriority="67" w:unhideWhenUsed="0"/>
+    <w:lsdException w:name="Medium Grid 2 Accent 1" w:semiHidden="0" w:uiPriority="68" w:unhideWhenUsed="0"/>
+    <w:lsdException w:name="Medium Grid 3 Accent 1" w:semiHidden="0" w:uiPriority="69" w:unhideWhenUsed="0"/>
+    <w:lsdException w:name="Dark List Accent 1" w:semiHidden="0" w:uiPriority="70" w:unhideWhenUsed="0"/>
+    <w:lsdException w:name="Colorful Shading Accent 1" w:semiHidden="0" w:uiPriority="71" w:unhideWhenUsed="0"/>
+    <w:lsdException w:name="Colorful List Accent 1" w:semiHidden="0" w:uiPriority="72" w:unhideWhenUsed="0"/>
+    <w:lsdException w:name="Colorful Grid Accent 1" w:semiHidden="0" w:uiPriority="73" w:unhideWhenUsed="0"/>
+    <w:lsdException w:name="Light Shading Accent 2" w:semiHidden="0" w:uiPriority="60" w:unhideWhenUsed="0"/>
+    <w:lsdException w:name="Light List Accent 2" w:semiHidden="0" w:uiPriority="61" w:unhideWhenUsed="0"/>
+    <w:lsdException w:name="Light Grid Accent 2" w:semiHidden="0" w:uiPriority="62" w:unhideWhenUsed="0"/>
+    <w:lsdException w:name="Medium Shading 1 Accent 2" w:semiHidden="0" w:uiPriority="63" w:unhideWhenUsed="0"/>
+    <w:lsdException w:name="Medium Shading 2 Accent 2" w:semiHidden="0" w:uiPriority="64" w:unhideWhenUsed="0"/>
+    <w:lsdException w:name="Medium List 1 Accent 2" w:semiHidden="0" w:uiPriority="65" w:unhideWhenUsed="0"/>
+    <w:lsdException w:name="Medium List 2 Accent 2" w:semiHidden="0" w:uiPriority="66" w:unhideWhenUsed="0"/>
+    <w:lsdException w:name="Medium Grid 1 Accent 2" w:semiHidden="0" w:uiPriority="67" w:unhideWhenUsed="0"/>
+    <w:lsdException w:name="Medium Grid 2 Accent 2" w:semiHidden="0" w:uiPriority="68" w:unhideWhenUsed="0"/>
+    <w:lsdException w:name="Medium Grid 3 Accent 2" w:semiHidden="0" w:uiPriority="69" w:unhideWhenUsed="0"/>
+    <w:lsdException w:name="Dark List Accent 2" w:semiHidden="0" w:uiPriority="70" w:unhideWhenUsed="0"/>
+    <w:lsdException w:name="Colorful Shading Accent 2" w:semiHidden="0" w:uiPriority="71" w:unhideWhenUsed="0"/>
+    <w:lsdException w:name="Colorful List Accent 2" w:semiHidden="0" w:uiPriority="72" w:unhideWhenUsed="0"/>
+    <w:lsdException w:name="Colorful Grid Accent 2" w:semiHidden="0" w:uiPriority="73" w:unhideWhenUsed="0"/>
+    <w:lsdException w:name="Light Shading Accent 3" w:semiHidden="0" w:uiPriority="60" w:unhideWhenUsed="0"/>
+    <w:lsdException w:name="Light List Accent 3" w:semiHidden="0" w:uiPriority="61" w:unhideWhenUsed="0"/>
+    <w:lsdException w:name="Light Grid Accent 3" w:semiHidden="0" w:uiPriority="62" w:unhideWhenUsed="0"/>
+    <w:lsdException w:name="Medium Shading 1 Accent 3" w:semiHidden="0" w:uiPriority="63" w:unhideWhenUsed="0"/>
+    <w:lsdException w:name="Medium Shading 2 Accent 3" w:semiHidden="0" w:uiPriority="64" w:unhideWhenUsed="0"/>
+    <w:lsdException w:name="Medium List 1 Accent 3" w:semiHidden="0" w:uiPriority="65" w:unhideWhenUsed="0"/>
+    <w:lsdException w:name="Medium List 2 Accent 3" w:semiHidden="0" w:uiPriority="66" w:unhideWhenUsed="0"/>
+    <w:lsdException w:name="Medium Grid 1 Accent 3" w:semiHidden="0" w:uiPriority="67" w:unhideWhenUsed="0"/>
+    <w:lsdException w:name="Medium Grid 2 Accent 3" w:semiHidden="0" w:uiPriority="68" w:unhideWhenUsed="0"/>
+    <w:lsdException w:name="Medium Grid 3 Accent 3" w:semiHidden="0" w:uiPriority="69" w:unhideWhenUsed="0"/>
+    <w:lsdException w:name="Dark List Accent 3" w:semiHidden="0" w:uiPriority="70" w:unhideWhenUsed="0"/>
+    <w:lsdException w:name="Colorful Shading Accent 3" w:semiHidden="0" w:uiPriority="71" w:unhideWhenUsed="0"/>
+    <w:lsdException w:name="Colorful List Accent 3" w:semiHidden="0" w:uiPriority="72" w:unhideWhenUsed="0"/>
+    <w:lsdException w:name="Colorful Grid Accent 3" w:semiHidden="0" w:uiPriority="73" w:unhideWhenUsed="0"/>
+    <w:lsdException w:name="Light Shading Accent 4" w:semiHidden="0" w:uiPriority="60" w:unhideWhenUsed="0"/>
+    <w:lsdException w:name="Light List Accent 4" w:semiHidden="0" w:uiPriority="61" w:unhideWhenUsed="0"/>
+    <w:lsdException w:name="Light Grid Accent 4" w:semiHidden="0" w:uiPriority="62" w:unhideWhenUsed="0"/>
+    <w:lsdException w:name="Medium Shading 1 Accent 4" w:semiHidden="0" w:uiPriority="63" w:unhideWhenUsed="0"/>
+    <w:lsdException w:name="Medium Shading 2 Accent 4" w:semiHidden="0" w:uiPriority="64" w:unhideWhenUsed="0"/>
+    <w:lsdException w:name="Medium List 1 Accent 4" w:semiHidden="0" w:uiPriority="65" w:unhideWhenUsed="0"/>
+    <w:lsdException w:name="Medium List 2 Accent 4" w:semiHidden="0" w:uiPriority="66" w:unhideWhenUsed="0"/>
+    <w:lsdException w:name="Medium Grid 1 Accent 4" w:semiHidden="0" w:uiPriority="67" w:unhideWhenUsed="0"/>
+    <w:lsdException w:name="Medium Grid 2 Accent 4" w:semiHidden="0" w:uiPriority="68" w:unhideWhenUsed="0"/>
+    <w:lsdException w:name="Medium Grid 3 Accent 4" w:semiHidden="0" w:uiPriority="69" w:unhideWhenUsed="0"/>
+    <w:lsdException w:name="Dark List Accent 4" w:semiHidden="0" w:uiPriority="70" w:unhideWhenUsed="0"/>
+    <w:lsdException w:name="Colorful Shading Accent 4" w:semiHidden="0" w:uiPriority="71" w:unhideWhenUsed="0"/>
+    <w:lsdException w:name="Colorful List Accent 4" w:semiHidden="0" w:uiPriority="72" w:unhideWhenUsed="0"/>
+    <w:lsdException w:name="Colorful Grid Accent 4" w:semiHidden="0" w:uiPriority="73" w:unhideWhenUsed="0"/>
+    <w:lsdException w:name="Light Shading Accent 5" w:semiHidden="0" w:uiPriority="60" w:unhideWhenUsed="0"/>
+    <w:lsdException w:name="Light List Accent 5" w:semiHidden="0" w:uiPriority="61" w:unhideWhenUsed="0"/>
+    <w:lsdException w:name="Light Grid Accent 5" w:semiHidden="0" w:uiPriority="62" w:unhideWhenUsed="0"/>
+    <w:lsdException w:name="Medium Shading 1 Accent 5" w:semiHidden="0" w:uiPriority="63" w:unhideWhenUsed="0"/>
+    <w:lsdException w:name="Medium Shading 2 Accent 5" w:semiHidden="0" w:uiPriority="64" w:unhideWhenUsed="0"/>
+    <w:lsdException w:name="Medium List 1 Accent 5" w:semiHidden="0" w:uiPriority="65" w:unhideWhenUsed="0"/>
+    <w:lsdException w:name="Medium List 2 Accent 5" w:semiHidden="0" w:uiPriority="66" w:unhideWhenUsed="0"/>
+    <w:lsdException w:name="Medium Grid 1 Accent 5" w:semiHidden="0" w:uiPriority="67" w:unhideWhenUsed="0"/>
+    <w:lsdException w:name="Medium Grid 2 Accent 5" w:semiHidden="0" w:uiPriority="68" w:unhideWhenUsed="0"/>
+    <w:lsdException w:name="Medium Grid 3 Accent 5" w:semiHidden="0" w:uiPriority="69" w:unhideWhenUsed="0"/>
+    <w:lsdException w:name="Dark List Accent 5" w:semiHidden="0" w:uiPriority="70" w:unhideWhenUsed="0"/>
+    <w:lsdException w:name="Colorful Shading Accent 5" w:semiHidden="0" w:uiPriority="71" w:unhideWhenUsed="0"/>
+    <w:lsdException w:name="Colorful List Accent 5" w:semiHidden="0" w:uiPriority="72" w:unhideWhenUsed="0"/>
+    <w:lsdException w:name="Colorful Grid Accent 5" w:semiHidden="0" w:uiPriority="73" w:unhideWhenUsed="0"/>
+    <w:lsdException w:name="Light Shading Accent 6" w:semiHidden="0" w:uiPriority="60" w:unhideWhenUsed="0"/>
+    <w:lsdException w:name="Light List Accent 6" w:semiHidden="0" w:uiPriority="61" w:unhideWhenUsed="0"/>
+    <w:lsdException w:name="Light Grid Accent 6" w:semiHidden="0" w:uiPriority="62" w:unhideWhenUsed="0"/>
+    <w:lsdException w:name="Medium Shading 1 Accent 6" w:semiHidden="0" w:uiPriority="63" w:unhideWhenUsed="0"/>
+    <w:lsdException w:name="Medium Shading 2 Accent 6" w:semiHidden="0" w:uiPriority="64" w:unhideWhenUsed="0"/>
+    <w:lsdException w:name="Medium List 1 Accent 6" w:semiHidden="0" w:uiPriority="65" w:unhideWhenUsed="0"/>
+    <w:lsdException w:name="Medium List 2 Accent 6" w:semiHidden="0" w:uiPriority="66" w:unhideWhenUsed="0"/>
+    <w:lsdException w:name="Medium Grid 1 Accent 6" w:semiHidden="0" w:uiPriority="67" w:unhideWhenUsed="0"/>
+    <w:lsdException w:name="Medium Grid 2 Accent 6" w:semiHidden="0" w:uiPriority="68" w:unhideWhenUsed="0"/>
+    <w:lsdException w:name="Medium Grid 3 Accent 6" w:semiHidden="0" w:uiPriority="69" w:unhideWhenUsed="0"/>
+    <w:lsdException w:name="Dark List Accent 6" w:semiHidden="0" w:uiPriority="70" w:unhideWhenUsed="0"/>
+    <w:lsdException w:name="Colorful Shading Accent 6" w:semiHidden="0" w:uiPriority="71" w:unhideWhenUsed="0"/>
+    <w:lsdException w:name="Colorful List Accent 6" w:semiHidden="0" w:uiPriority="72" w:unhideWhenUsed="0"/>
+    <w:lsdException w:name="Colorful Grid Accent 6" w:semiHidden="0" w:uiPriority="73" w:unhideWhenUsed="0"/>
+    <w:lsdException w:name="Subtle Emphasis" w:semiHidden="0" w:uiPriority="19" w:unhideWhenUsed="0" w:qFormat="1"/>
+    <w:lsdException w:name="Intense Emphasis" w:semiHidden="0" w:uiPriority="21" w:unhideWhenUsed="0" w:qFormat="1"/>
+    <w:lsdException w:name="Subtle Reference" w:semiHidden="0" w:uiPriority="31" w:unhideWhenUsed="0" w:qFormat="1"/>
+    <w:lsdException w:name="Intense Reference" w:semiHidden="0" w:uiPriority="32" w:unhideWhenUsed="0" w:qFormat="1"/>
+    <w:lsdException w:name="Book Title" w:semiHidden="0" w:uiPriority="33" w:unhideWhenUsed="0" w:qFormat="1"/>
+    <w:lsdException w:name="Bibliography" w:uiPriority="37"/>
+    <w:lsdException w:name="TOC Heading" w:uiPriority="39" w:qFormat="1"/>
+  </w:latentStyles>
+  <w:style w:type="paragraph" w:default="1" w:styleId="Normal">
+    <w:name w:val="Normal"/>
+    <w:qFormat/>
+  </w:style>
+  <w:style w:type="character" w:default="1" w:styleId="DefaultParagraphFont">
+    <w:name w:val="Default Paragraph Font"/>
+    <w:uiPriority w:val="1"/>
+    <w:semiHidden/>
+    <w:unhideWhenUsed/>
+  </w:style>
+  <w:style w:type="table" w:default="1" w:styleId="TableNormal">
+    <w:name w:val="Normal Table"/>
+    <w:uiPriority w:val="99"/>
+    <w:semiHidden/>
+    <w:unhideWhenUsed/>
+    <w:tblPr>
+      <w:tblInd w:w="0" w:type="dxa"/>
+      <w:tblCellMar>
+        <w:top w:w="0" w:type="dxa"/>
+        <w:left w:w="108" w:type="dxa"/>
+        <w:bottom w:w="0" w:type="dxa"/>
+        <w:right w:w="108" w:type="dxa"/>
+      </w:tblCellMar>
+    </w:tblPr>
+  </w:style>
+  <w:style w:type="numbering" w:default="1" w:styleId="NoList">
+    <w:name w:val="No List"/>
+    <w:uiPriority w:val="99"/>
+    <w:semiHidden/>
+    <w:unhideWhenUsed/>
+  </w:style>
+  <w:style w:type="character" w:styleId="Hyperlink">
+    <w:name w:val="Hyperlink"/>
+    <w:basedOn w:val="DefaultParagraphFont"/>
+    <w:uiPriority w:val="99"/>
+    <w:unhideWhenUsed/>
+    <w:rsid w:val="006523DD"/>
+    <w:rPr>
+      <w:color w:val="0563C1" w:themeColor="hyperlink"/>
+      <w:u w:val="single"/>
+    </w:rPr>
+  </w:style>
+  <w:style w:type="paragraph" w:styleId="ListParagraph">
+    <w:name w:val="List Paragraph"/>
+    <w:basedOn w:val="Normal"/>
+    <w:uiPriority w:val="34"/>
+    <w:qFormat/>
+    <w:rsid w:val="00AE0332"/>
+    <w:pPr>
+      <w:ind w:left="720"/>
+      <w:contextualSpacing/>
+    </w:pPr>
+  </w:style>
+  <w:style w:type="character" w:styleId="FollowedHyperlink">
+    <w:name w:val="FollowedHyperlink"/>
+    <w:basedOn w:val="DefaultParagraphFont"/>
+    <w:uiPriority w:val="99"/>
+    <w:semiHidden/>
+    <w:unhideWhenUsed/>
+    <w:rsid w:val="00AC78C8"/>
+    <w:rPr>
+      <w:color w:val="954F72" w:themeColor="followedHyperlink"/>
+      <w:u w:val="single"/>
+    </w:rPr>
+  </w:style>
+</w:styles>
+</file>
+
+<file path=word/stylesWithEffects.xml><?xml version="1.0" encoding="utf-8"?>
+<w:styles xmlns:wpc="http://schemas.microsoft.com/office/word/2010/wordprocessingCanvas" xmlns:mc="http://schemas.openxmlformats.org/markup-compatibility/2006" xmlns:o="urn:schemas-microsoft-com:office:office" xmlns:r="http://schemas.openxmlformats.org/officeDocument/2006/relationships" xmlns:m="http://schemas.openxmlformats.org/officeDocument/2006/math" xmlns:v="urn:schemas-microsoft-com:vml" xmlns:wp14="http://schemas.microsoft.com/office/word/2010/wordprocessingDrawing" xmlns:wp="http://schemas.openxmlformats.org/drawingml/2006/wordprocessingDrawing" xmlns:w10="urn:schemas-microsoft-com:office:word" xmlns:w="http://schemas.openxmlformats.org/wordprocessingml/2006/main" xmlns:w14="http://schemas.microsoft.com/office/word/2010/wordml" xmlns:wpg="http://schemas.microsoft.com/office/word/2010/wordprocessingGroup" xmlns:wpi="http://schemas.microsoft.com/office/word/2010/wordprocessingInk" xmlns:wne="http://schemas.microsoft.com/office/word/2006/wordml" xmlns:wps="http://schemas.microsoft.com/office/word/2010/wordprocessingShape" mc:Ignorable="w14 wp14">
+  <w:docDefaults>
+    <w:rPrDefault>
+      <w:rPr>
+        <w:rFonts w:asciiTheme="minorHAnsi" w:eastAsiaTheme="minorHAnsi" w:hAnsiTheme="minorHAnsi" w:cstheme="minorBidi"/>
+        <w:sz w:val="22"/>
+        <w:szCs w:val="22"/>
+        <w:lang w:val="en-CA" w:eastAsia="en-US" w:bidi="ar-SA"/>
+      </w:rPr>
+    </w:rPrDefault>
+    <w:pPrDefault>
+      <w:pPr>
+        <w:spacing w:after="160" w:line="259" w:lineRule="auto"/>
+      </w:pPr>
+    </w:pPrDefault>
+  </w:docDefaults>
+  <w:latentStyles w:defLockedState="0" w:defUIPriority="99" w:defSemiHidden="1" w:defUnhideWhenUsed="1" w:defQFormat="0" w:count="267">
+    <w:lsdException w:name="Normal" w:semiHidden="0" w:uiPriority="0" w:unhideWhenUsed="0" w:qFormat="1"/>
+    <w:lsdException w:name="heading 1" w:semiHidden="0" w:uiPriority="9" w:unhideWhenUsed="0" w:qFormat="1"/>
+    <w:lsdException w:name="heading 2" w:uiPriority="9" w:qFormat="1"/>
+    <w:lsdException w:name="heading 3" w:uiPriority="9" w:qFormat="1"/>
+    <w:lsdException w:name="heading 4" w:uiPriority="9" w:qFormat="1"/>
+    <w:lsdException w:name="heading 5" w:uiPriority="9" w:qFormat="1"/>
+    <w:lsdException w:name="heading 6" w:uiPriority="9" w:qFormat="1"/>
+    <w:lsdException w:name="heading 7" w:uiPriority="9" w:qFormat="1"/>
+    <w:lsdException w:name="heading 8" w:uiPriority="9" w:qFormat="1"/>
+    <w:lsdException w:name="heading 9" w:uiPriority="9" w:qFormat="1"/>
+    <w:lsdException w:name="toc 1" w:uiPriority="39"/>
+    <w:lsdException w:name="toc 2" w:uiPriority="39"/>
+    <w:lsdException w:name="toc 3" w:uiPriority="39"/>
+    <w:lsdException w:name="toc 4" w:uiPriority="39"/>
+    <w:lsdException w:name="toc 5" w:uiPriority="39"/>
+    <w:lsdException w:name="toc 6" w:uiPriority="39"/>
+    <w:lsdException w:name="toc 7" w:uiPriority="39"/>
+    <w:lsdException w:name="toc 8" w:uiPriority="39"/>
+    <w:lsdException w:name="toc 9" w:uiPriority="39"/>
+    <w:lsdException w:name="caption" w:uiPriority="35" w:qFormat="1"/>
+    <w:lsdException w:name="Title" w:semiHidden="0" w:uiPriority="10" w:unhideWhenUsed="0" w:qFormat="1"/>
+    <w:lsdException w:name="Default Paragraph Font" w:uiPriority="1"/>
+    <w:lsdException w:name="Subtitle" w:semiHidden="0" w:uiPriority="11" w:unhideWhenUsed="0" w:qFormat="1"/>
+    <w:lsdException w:name="Strong" w:semiHidden="0" w:uiPriority="22" w:unhideWhenUsed="0" w:qFormat="1"/>
+    <w:lsdException w:name="Emphasis" w:semiHidden="0" w:uiPriority="20" w:unhideWhenUsed="0" w:qFormat="1"/>
+    <w:lsdException w:name="Table Grid" w:semiHidden="0" w:uiPriority="39" w:unhideWhenUsed="0"/>
+    <w:lsdException w:name="Placeholder Text" w:unhideWhenUsed="0"/>
+    <w:lsdException w:name="No Spacing" w:semiHidden="0" w:uiPriority="1" w:unhideWhenUsed="0" w:qFormat="1"/>
+    <w:lsdException w:name="Light Shading" w:semiHidden="0" w:uiPriority="60" w:unhideWhenUsed="0"/>
+    <w:lsdException w:name="Light List" w:semiHidden="0" w:uiPriority="61" w:unhideWhenUsed="0"/>
+    <w:lsdException w:name="Light Grid" w:semiHidden="0" w:uiPriority="62" w:unhideWhenUsed="0"/>
+    <w:lsdException w:name="Medium Shading 1" w:semiHidden="0" w:uiPriority="63" w:unhideWhenUsed="0"/>
+    <w:lsdException w:name="Medium Shading 2" w:semiHidden="0" w:uiPriority="64" w:unhideWhenUsed="0"/>
+    <w:lsdException w:name="Medium List 1" w:semiHidden="0" w:uiPriority="65" w:unhideWhenUsed="0"/>
+    <w:lsdException w:name="Medium List 2" w:semiHidden="0" w:uiPriority="66" w:unhideWhenUsed="0"/>
+    <w:lsdException w:name="Medium Grid 1" w:semiHidden="0" w:uiPriority="67" w:unhideWhenUsed="0"/>
+    <w:lsdException w:name="Medium Grid 2" w:semiHidden="0" w:uiPriority="68" w:unhideWhenUsed="0"/>
+    <w:lsdException w:name="Medium Grid 3" w:semiHidden="0" w:uiPriority="69" w:unhideWhenUsed="0"/>
+    <w:lsdException w:name="Dark List" w:semiHidden="0" w:uiPriority="70" w:unhideWhenUsed="0"/>
+    <w:lsdException w:name="Colorful Shading" w:semiHidden="0" w:uiPriority="71" w:unhideWhenUsed="0"/>
+    <w:lsdException w:name="Colorful List" w:semiHidden="0" w:uiPriority="72" w:unhideWhenUsed="0"/>
+    <w:lsdException w:name="Colorful Grid" w:semiHidden="0" w:uiPriority="73" w:unhideWhenUsed="0"/>
+    <w:lsdException w:name="Light Shading Accent 1" w:semiHidden="0" w:uiPriority="60" w:unhideWhenUsed="0"/>
+    <w:lsdException w:name="Light List Accent 1" w:semiHidden="0" w:uiPriority="61" w:unhideWhenUsed="0"/>
+    <w:lsdException w:name="Light Grid Accent 1" w:semiHidden="0" w:uiPriority="62" w:unhideWhenUsed="0"/>
+    <w:lsdException w:name="Medium Shading 1 Accent 1" w:semiHidden="0" w:uiPriority="63" w:unhideWhenUsed="0"/>
+    <w:lsdException w:name="Medium Shading 2 Accent 1" w:semiHidden="0" w:uiPriority="64" w:unhideWhenUsed="0"/>
+    <w:lsdException w:name="Medium List 1 Accent 1" w:semiHidden="0" w:uiPriority="65" w:unhideWhenUsed="0"/>
+    <w:lsdException w:name="Revision" w:unhideWhenUsed="0"/>
+    <w:lsdException w:name="List Paragraph" w:semiHidden="0" w:uiPriority="34" w:unhideWhenUsed="0" w:qFormat="1"/>
+    <w:lsdException w:name="Quote" w:semiHidden="0" w:uiPriority="29" w:unhideWhenUsed="0" w:qFormat="1"/>
+    <w:lsdException w:name="Intense Quote" w:semiHidden="0" w:uiPriority="30" w:unhideWhenUsed="0" w:qFormat="1"/>
+    <w:lsdException w:name="Medium List 2 Accent 1" w:semiHidden="0" w:uiPriority="66" w:unhideWhenUsed="0"/>
+    <w:lsdException w:name="Medium Grid 1 Accent 1" w:semiHidden="0" w:uiPriority="67" w:unhideWhenUsed="0"/>
+    <w:lsdException w:name="Medium Grid 2 Accent 1" w:semiHidden="0" w:uiPriority="68" w:unhideWhenUsed="0"/>
+    <w:lsdException w:name="Medium Grid 3 Accent 1" w:semiHidden="0" w:uiPriority="69" w:unhideWhenUsed="0"/>
+    <w:lsdException w:name="Dark List Accent 1" w:semiHidden="0" w:uiPriority="70" w:unhideWhenUsed="0"/>
+    <w:lsdException w:name="Colorful Shading Accent 1" w:semiHidden="0" w:uiPriority="71" w:unhideWhenUsed="0"/>
+    <w:lsdException w:name="Colorful List Accent 1" w:semiHidden="0" w:uiPriority="72" w:unhideWhenUsed="0"/>
+    <w:lsdException w:name="Colorful Grid Accent 1" w:semiHidden="0" w:uiPriority="73" w:unhideWhenUsed="0"/>
+    <w:lsdException w:name="Light Shading Accent 2" w:semiHidden="0" w:uiPriority="60" w:unhideWhenUsed="0"/>
+    <w:lsdException w:name="Light List Accent 2" w:semiHidden="0" w:uiPriority="61" w:unhideWhenUsed="0"/>
+    <w:lsdException w:name="Light Grid Accent 2" w:semiHidden="0" w:uiPriority="62" w:unhideWhenUsed="0"/>
+    <w:lsdException w:name="Medium Shading 1 Accent 2" w:semiHidden="0" w:uiPriority="63" w:unhideWhenUsed="0"/>
+    <w:lsdException w:name="Medium Shading 2 Accent 2" w:semiHidden="0" w:uiPriority="64" w:unhideWhenUsed="0"/>
+    <w:lsdException w:name="Medium List 1 Accent 2" w:semiHidden="0" w:uiPriority="65" w:unhideWhenUsed="0"/>
+    <w:lsdException w:name="Medium List 2 Accent 2" w:semiHidden="0" w:uiPriority="66" w:unhideWhenUsed="0"/>
+    <w:lsdException w:name="Medium Grid 1 Accent 2" w:semiHidden="0" w:uiPriority="67" w:unhideWhenUsed="0"/>
+    <w:lsdException w:name="Medium Grid 2 Accent 2" w:semiHidden="0" w:uiPriority="68" w:unhideWhenUsed="0"/>
+    <w:lsdException w:name="Medium Grid 3 Accent 2" w:semiHidden="0" w:uiPriority="69" w:unhideWhenUsed="0"/>
+    <w:lsdException w:name="Dark List Accent 2" w:semiHidden="0" w:uiPriority="70" w:unhideWhenUsed="0"/>
+    <w:lsdException w:name="Colorful Shading Accent 2" w:semiHidden="0" w:uiPriority="71" w:unhideWhenUsed="0"/>
+    <w:lsdException w:name="Colorful List Accent 2" w:semiHidden="0" w:uiPriority="72" w:unhideWhenUsed="0"/>
+    <w:lsdException w:name="Colorful Grid Accent 2" w:semiHidden="0" w:uiPriority="73" w:unhideWhenUsed="0"/>
+    <w:lsdException w:name="Light Shading Accent 3" w:semiHidden="0" w:uiPriority="60" w:unhideWhenUsed="0"/>
+    <w:lsdException w:name="Light List Accent 3" w:semiHidden="0" w:uiPriority="61" w:unhideWhenUsed="0"/>
+    <w:lsdException w:name="Light Grid Accent 3" w:semiHidden="0" w:uiPriority="62" w:unhideWhenUsed="0"/>
+    <w:lsdException w:name="Medium Shading 1 Accent 3" w:semiHidden="0" w:uiPriority="63" w:unhideWhenUsed="0"/>
+    <w:lsdException w:name="Medium Shading 2 Accent 3" w:semiHidden="0" w:uiPriority="64" w:unhideWhenUsed="0"/>
+    <w:lsdException w:name="Medium List 1 Accent 3" w:semiHidden="0" w:uiPriority="65" w:unhideWhenUsed="0"/>
+    <w:lsdException w:name="Medium List 2 Accent 3" w:semiHidden="0" w:uiPriority="66" w:unhideWhenUsed="0"/>
+    <w:lsdException w:name="Medium Grid 1 Accent 3" w:semiHidden="0" w:uiPriority="67" w:unhideWhenUsed="0"/>
+    <w:lsdException w:name="Medium Grid 2 Accent 3" w:semiHidden="0" w:uiPriority="68" w:unhideWhenUsed="0"/>
+    <w:lsdException w:name="Medium Grid 3 Accent 3" w:semiHidden="0" w:uiPriority="69" w:unhideWhenUsed="0"/>
+    <w:lsdException w:name="Dark List Accent 3" w:semiHidden="0" w:uiPriority="70" w:unhideWhenUsed="0"/>
+    <w:lsdException w:name="Colorful Shading Accent 3" w:semiHidden="0" w:uiPriority="71" w:unhideWhenUsed="0"/>
+    <w:lsdException w:name="Colorful List Accent 3" w:semiHidden="0" w:uiPriority="72" w:unhideWhenUsed="0"/>
+    <w:lsdException w:name="Colorful Grid Accent 3" w:semiHidden="0" w:uiPriority="73" w:unhideWhenUsed="0"/>
+    <w:lsdException w:name="Light Shading Accent 4" w:semiHidden="0" w:uiPriority="60" w:unhideWhenUsed="0"/>
+    <w:lsdException w:name="Light List Accent 4" w:semiHidden="0" w:uiPriority="61" w:unhideWhenUsed="0"/>
+    <w:lsdException w:name="Light Grid Accent 4" w:semiHidden="0" w:uiPriority="62" w:unhideWhenUsed="0"/>
+    <w:lsdException w:name="Medium Shading 1 Accent 4" w:semiHidden="0" w:uiPriority="63" w:unhideWhenUsed="0"/>
+    <w:lsdException w:name="Medium Shading 2 Accent 4" w:semiHidden="0" w:uiPriority="64" w:unhideWhenUsed="0"/>
+    <w:lsdException w:name="Medium List 1 Accent 4" w:semiHidden="0" w:uiPriority="65" w:unhideWhenUsed="0"/>
+    <w:lsdException w:name="Medium List 2 Accent 4" w:semiHidden="0" w:uiPriority="66" w:unhideWhenUsed="0"/>
+    <w:lsdException w:name="Medium Grid 1 Accent 4" w:semiHidden="0" w:uiPriority="67" w:unhideWhenUsed="0"/>
+    <w:lsdException w:name="Medium Grid 2 Accent 4" w:semiHidden="0" w:uiPriority="68" w:unhideWhenUsed="0"/>
+    <w:lsdException w:name="Medium Grid 3 Accent 4" w:semiHidden="0" w:uiPriority="69" w:unhideWhenUsed="0"/>
+    <w:lsdException w:name="Dark List Accent 4" w:semiHidden="0" w:uiPriority="70" w:unhideWhenUsed="0"/>
+    <w:lsdException w:name="Colorful Shading Accent 4" w:semiHidden="0" w:uiPriority="71" w:unhideWhenUsed="0"/>
+    <w:lsdException w:name="Colorful List Accent 4" w:semiHidden="0" w:uiPriority="72" w:unhideWhenUsed="0"/>
+    <w:lsdException w:name="Colorful Grid Accent 4" w:semiHidden="0" w:uiPriority="73" w:unhideWhenUsed="0"/>
+    <w:lsdException w:name="Light Shading Accent 5" w:semiHidden="0" w:uiPriority="60" w:unhideWhenUsed="0"/>
+    <w:lsdException w:name="Light List Accent 5" w:semiHidden="0" w:uiPriority="61" w:unhideWhenUsed="0"/>
+    <w:lsdException w:name="Light Grid Accent 5" w:semiHidden="0" w:uiPriority="62" w:unhideWhenUsed="0"/>
+    <w:lsdException w:name="Medium Shading 1 Accent 5" w:semiHidden="0" w:uiPriority="63" w:unhideWhenUsed="0"/>
+    <w:lsdException w:name="Medium Shading 2 Accent 5" w:semiHidden="0" w:uiPriority="64" w:unhideWhenUsed="0"/>
+    <w:lsdException w:name="Medium List 1 Accent 5" w:semiHidden="0" w:uiPriority="65" w:unhideWhenUsed="0"/>
+    <w:lsdException w:name="Medium List 2 Accent 5" w:semiHidden="0" w:uiPriority="66" w:unhideWhenUsed="0"/>
+    <w:lsdException w:name="Medium Grid 1 Accent 5" w:semiHidden="0" w:uiPriority="67" w:unhideWhenUsed="0"/>
+    <w:lsdException w:name="Medium Grid 2 Accent 5" w:semiHidden="0" w:uiPriority="68" w:unhideWhenUsed="0"/>
+    <w:lsdException w:name="Medium Grid 3 Accent 5" w:semiHidden="0" w:uiPriority="69" w:unhideWhenUsed="0"/>
+    <w:lsdException w:name="Dark List Accent 5" w:semiHidden="0" w:uiPriority="70" w:unhideWhenUsed="0"/>
+    <w:lsdException w:name="Colorful Shading Accent 5" w:semiHidden="0" w:uiPriority="71" w:unhideWhenUsed="0"/>
+    <w:lsdException w:name="Colorful List Accent 5" w:semiHidden="0" w:uiPriority="72" w:unhideWhenUsed="0"/>
+    <w:lsdException w:name="Colorful Grid Accent 5" w:semiHidden="0" w:uiPriority="73" w:unhideWhenUsed="0"/>
+    <w:lsdException w:name="Light Shading Accent 6" w:semiHidden="0" w:uiPriority="60" w:unhideWhenUsed="0"/>
+    <w:lsdException w:name="Light List Accent 6" w:semiHidden="0" w:uiPriority="61" w:unhideWhenUsed="0"/>
+    <w:lsdException w:name="Light Grid Accent 6" w:semiHidden="0" w:uiPriority="62" w:unhideWhenUsed="0"/>
+    <w:lsdException w:name="Medium Shading 1 Accent 6" w:semiHidden="0" w:uiPriority="63" w:unhideWhenUsed="0"/>
+    <w:lsdException w:name="Medium Shading 2 Accent 6" w:semiHidden="0" w:uiPriority="64" w:unhideWhenUsed="0"/>
+    <w:lsdException w:name="Medium List 1 Accent 6" w:semiHidden="0" w:uiPriority="65" w:unhideWhenUsed="0"/>
+    <w:lsdException w:name="Medium List 2 Accent 6" w:semiHidden="0" w:uiPriority="66" w:unhideWhenUsed="0"/>
+    <w:lsdException w:name="Medium Grid 1 Accent 6" w:semiHidden="0" w:uiPriority="67" w:unhideWhenUsed="0"/>
+    <w:lsdException w:name="Medium Grid 2 Accent 6" w:semiHidden="0" w:uiPriority="68" w:unhideWhenUsed="0"/>
+    <w:lsdException w:name="Medium Grid 3 Accent 6" w:semiHidden="0" w:uiPriority="69" w:unhideWhenUsed="0"/>
+    <w:lsdException w:name="Dark List Accent 6" w:semiHidden="0" w:uiPriority="70" w:unhideWhenUsed="0"/>
+    <w:lsdException w:name="Colorful Shading Accent 6" w:semiHidden="0" w:uiPriority="71" w:unhideWhenUsed="0"/>
+    <w:lsdException w:name="Colorful List Accent 6" w:semiHidden="0" w:uiPriority="72" w:unhideWhenUsed="0"/>
+    <w:lsdException w:name="Colorful Grid Accent 6" w:semiHidden="0" w:uiPriority="73" w:unhideWhenUsed="0"/>
+    <w:lsdException w:name="Subtle Emphasis" w:semiHidden="0" w:uiPriority="19" w:unhideWhenUsed="0" w:qFormat="1"/>
+    <w:lsdException w:name="Intense Emphasis" w:semiHidden="0" w:uiPriority="21" w:unhideWhenUsed="0" w:qFormat="1"/>
+    <w:lsdException w:name="Subtle Reference" w:semiHidden="0" w:uiPriority="31" w:unhideWhenUsed="0" w:qFormat="1"/>
+    <w:lsdException w:name="Intense Reference" w:semiHidden="0" w:uiPriority="32" w:unhideWhenUsed="0" w:qFormat="1"/>
+    <w:lsdException w:name="Book Title" w:semiHidden="0" w:uiPriority="33" w:unhideWhenUsed="0" w:qFormat="1"/>
+    <w:lsdException w:name="Bibliography" w:uiPriority="37"/>
+    <w:lsdException w:name="TOC Heading" w:uiPriority="39" w:qFormat="1"/>
   </w:latentStyles>
   <w:style w:type="paragraph" w:default="1" w:styleId="Normal">
     <w:name w:val="Normal"/>
@@ -3243,7 +4154,7 @@
     </a:clrScheme>
     <a:fontScheme name="Office">
       <a:majorFont>
-        <a:latin typeface="Calibri Light" panose="020F0302020204030204"/>
+        <a:latin typeface="Calibri Light"/>
         <a:ea typeface=""/>
         <a:cs typeface=""/>
         <a:font script="Jpan" typeface="ＭＳ ゴシック"/>
@@ -3278,7 +4189,7 @@
         <a:font script="Geor" typeface="Sylfaen"/>
       </a:majorFont>
       <a:minorFont>
-        <a:latin typeface="Calibri" panose="020F0502020204030204"/>
+        <a:latin typeface="Calibri"/>
         <a:ea typeface=""/>
         <a:cs typeface=""/>
         <a:font script="Jpan" typeface="ＭＳ 明朝"/>
@@ -3455,7 +4366,7 @@
   <a:extraClrSchemeLst/>
   <a:extLst>
     <a:ext uri="{05A4C25C-085E-4340-85A3-A5531E510DB2}">
-      <thm15:themeFamily xmlns:thm15="http://schemas.microsoft.com/office/thememl/2012/main" name="Office Theme" id="{62F939B6-93AF-4DB8-9C6B-D6C7DFDC589F}" vid="{4A3C46E8-61CC-4603-A589-7422A47A8E4A}"/>
+      <thm15:themeFamily xmlns:thm15="http://schemas.microsoft.com/office/thememl/2012/main" xmlns="" name="Office Theme" id="{62F939B6-93AF-4DB8-9C6B-D6C7DFDC589F}" vid="{4A3C46E8-61CC-4603-A589-7422A47A8E4A}"/>
     </a:ext>
   </a:extLst>
 </a:theme>

</xml_diff>

<commit_message>
Updated article summary and references, deleted quick notes
</commit_message>
<xml_diff>
--- a/Organized/Article Summary.docx
+++ b/Organized/Article Summary.docx
@@ -766,41 +766,37 @@
         <w:t xml:space="preserve">: The article doesn’t really answer whether </w:t>
       </w:r>
       <w:r>
-        <w:t xml:space="preserve">a metric itself is </w:t>
+        <w:t>a metric itself is useful</w:t>
+      </w:r>
+      <w:r>
+        <w:t xml:space="preserve"> or </w:t>
+      </w:r>
+      <w:r>
+        <w:t xml:space="preserve">relevant, and </w:t>
+      </w:r>
+      <w:r>
+        <w:t>focuses</w:t>
+      </w:r>
+      <w:r>
+        <w:t xml:space="preserve"> on OOD. It also has the issue of scope which was mentioned earlier in the summary.</w:t>
+      </w:r>
+    </w:p>
+    <w:p>
+      <w:r>
+        <w:rPr>
+          <w:b/>
+        </w:rPr>
+        <w:t>Note</w:t>
+      </w:r>
+      <w:r>
+        <w:t xml:space="preserve">: It points out important notes that should be considered when doing our testing, like the fact that we can’t rely on using multiple tools. It doesn’t say that the fact that they different results </w:t>
       </w:r>
       <w:proofErr w:type="gramStart"/>
       <w:r>
-        <w:t>useful/relevant</w:t>
+        <w:t>is</w:t>
       </w:r>
       <w:proofErr w:type="gramEnd"/>
       <w:r>
-        <w:t xml:space="preserve">, and </w:t>
-      </w:r>
-      <w:proofErr w:type="spellStart"/>
-      <w:r>
-        <w:t>focusses</w:t>
-      </w:r>
-      <w:proofErr w:type="spellEnd"/>
-      <w:r>
-        <w:t xml:space="preserve"> on OOD. It also has the issue of scope which was mentioned earlier in the summary.</w:t>
-      </w:r>
-    </w:p>
-    <w:p>
-      <w:r>
-        <w:rPr>
-          <w:b/>
-        </w:rPr>
-        <w:t>Note</w:t>
-      </w:r>
-      <w:r>
-        <w:t xml:space="preserve">: It points out important notes that should be considered when doing our testing, like the fact that we can’t rely on using multiple tools. It doesn’t say that the fact that they different results </w:t>
-      </w:r>
-      <w:proofErr w:type="gramStart"/>
-      <w:r>
-        <w:t>is</w:t>
-      </w:r>
-      <w:proofErr w:type="gramEnd"/>
-      <w:r>
         <w:t xml:space="preserve"> a bad thing, but more that these results can’t be relied on if we’re using multiple tools. </w:t>
       </w:r>
       <w:r>
@@ -821,18 +817,22 @@
         <w:t>-</w:t>
       </w:r>
       <w:r>
-        <w:t xml:space="preserve">9216 quality model and states that to adhere to the model there should be at least one metric relating to couple, cohesion, size, and inheritance. </w:t>
-      </w:r>
-      <w:r>
-        <w:t xml:space="preserve">Tests should clearly be run multiple times are </w:t>
-      </w:r>
-      <w:proofErr w:type="gramStart"/>
-      <w:r>
-        <w:t>variation in results are</w:t>
-      </w:r>
-      <w:proofErr w:type="gramEnd"/>
-      <w:r>
-        <w:t xml:space="preserve"> potential.</w:t>
+        <w:t>9</w:t>
+      </w:r>
+      <w:r>
+        <w:t>12</w:t>
+      </w:r>
+      <w:r>
+        <w:t xml:space="preserve">6 quality model and states that to adhere to the model there should be at least one metric relating to couple, cohesion, size, and inheritance. </w:t>
+      </w:r>
+      <w:r>
+        <w:t>Tests should clearly be run multiple times a</w:t>
+      </w:r>
+      <w:r>
+        <w:t>s</w:t>
+      </w:r>
+      <w:r>
+        <w:t xml:space="preserve"> variation in results are potential.</w:t>
       </w:r>
     </w:p>
     <w:p>
@@ -2904,19 +2904,7 @@
         <w:t>A main point they make is that OSS is becoming far more relevant and therefore proper methodology should be developed to adapt to this phenomenon</w:t>
       </w:r>
       <w:r>
-        <w:t>. The model under discussion is m</w:t>
-      </w:r>
-      <w:r>
-        <w:t>ainly metric oriented, and describe</w:t>
-      </w:r>
-      <w:r>
-        <w:t>s</w:t>
-      </w:r>
-      <w:r>
-        <w:t xml:space="preserve"> metrics as directly measurable attributes of software</w:t>
-      </w:r>
-      <w:r>
-        <w:t>. The authors go forward with pointing out how they differ from other models:</w:t>
+        <w:t>. The model under discussion is mainly metric oriented, and describes metrics as directly measurable attributes of software. The authors go forward with pointing out how they differ from other models:</w:t>
       </w:r>
     </w:p>
     <w:p>
@@ -2972,25 +2960,7 @@
         <w:t>SQO-OSS</w:t>
       </w:r>
       <w:r>
-        <w:t xml:space="preserve"> utilizes </w:t>
-      </w:r>
-      <w:r>
-        <w:t xml:space="preserve">continuous monitoring, </w:t>
-      </w:r>
-      <w:r>
-        <w:t>focuses</w:t>
-      </w:r>
-      <w:r>
-        <w:t xml:space="preserve"> on automation (no heavy user interference), </w:t>
-      </w:r>
-      <w:r>
-        <w:t>assesses</w:t>
-      </w:r>
-      <w:r>
-        <w:t xml:space="preserve"> source code, and considers OSS community</w:t>
-      </w:r>
-      <w:r>
-        <w:t xml:space="preserve">. The authors believe that while the other models do part of these, they don’t necessarily do all of them (or if they do not well). </w:t>
+        <w:t xml:space="preserve"> utilizes continuous monitoring, focuses on automation (no heavy user interference), assesses source code, and considers OSS community. The authors believe that while the other models do part of these, they don’t necessarily do all of them (or if they do not well). </w:t>
       </w:r>
       <w:r>
         <w:t xml:space="preserve">The model consists of two phases: </w:t>
@@ -3040,25 +3010,7 @@
     </w:p>
     <w:p>
       <w:r>
-        <w:t>W</w:t>
-      </w:r>
-      <w:r>
-        <w:t xml:space="preserve">eighting from poor to excellent </w:t>
-      </w:r>
-      <w:r>
-        <w:t xml:space="preserve">is used </w:t>
-      </w:r>
-      <w:r>
-        <w:t xml:space="preserve">to assess quality, and </w:t>
-      </w:r>
-      <w:r>
-        <w:t xml:space="preserve">then grading is performed </w:t>
-      </w:r>
-      <w:r>
-        <w:t>up the hierarchy (main categories must match)</w:t>
-      </w:r>
-      <w:r>
-        <w:t>.</w:t>
+        <w:t>Weighting from poor to excellent is used to assess quality, and then grading is performed up the hierarchy (main categories must match).</w:t>
       </w:r>
     </w:p>
     <w:p>
@@ -3125,10 +3077,7 @@
         <w:t>:</w:t>
       </w:r>
       <w:r>
-        <w:t xml:space="preserve"> </w:t>
-      </w:r>
-      <w:r>
-        <w:t xml:space="preserve">The </w:t>
+        <w:t xml:space="preserve"> The </w:t>
       </w:r>
       <w:proofErr w:type="spellStart"/>
       <w:r>
@@ -3162,11 +3111,6 @@
       </w:hyperlink>
     </w:p>
     <w:p>
-      <w:pPr>
-        <w:rPr>
-          <w:b/>
-        </w:rPr>
-      </w:pPr>
       <w:r>
         <w:rPr>
           <w:b/>
@@ -3193,9 +3137,109 @@
       </w:r>
       <w:r>
         <w:t xml:space="preserve">. The article points out the advantage of </w:t>
+      </w:r>
+      <w:r>
+        <w:t>OSS in that it doesn’t necessarily need to be concerned with licensing costs and allows for greater independence between software vendors. However, even considering theses advantages, picking one is risky without assessing and could create a negative impact for an organization.</w:t>
+      </w:r>
+      <w:r>
+        <w:t xml:space="preserve"> Assessment of OSS is a com</w:t>
+      </w:r>
+      <w:r>
+        <w:t xml:space="preserve">prehensive process and involves both robustness and </w:t>
+      </w:r>
+      <w:proofErr w:type="spellStart"/>
+      <w:r>
+        <w:lastRenderedPageBreak/>
+        <w:t>evolvabiltiy</w:t>
+      </w:r>
+      <w:proofErr w:type="spellEnd"/>
+      <w:r>
+        <w:t xml:space="preserve">. The authors critique the fact that while many other models generally cover relevant data, they have a very rudimentary perspective and a lack of coverage. The primary focus of </w:t>
+      </w:r>
+      <w:proofErr w:type="spellStart"/>
+      <w:r>
+        <w:t>QualOSS</w:t>
+      </w:r>
+      <w:proofErr w:type="spellEnd"/>
+      <w:r>
+        <w:t xml:space="preserve"> is composed of quality characteristics, metrics, and indicators. It should be noted that metrics correspond to concrete aspects which are </w:t>
+      </w:r>
+      <w:proofErr w:type="gramStart"/>
+      <w:r>
+        <w:t>themselves</w:t>
+      </w:r>
+      <w:proofErr w:type="gramEnd"/>
+      <w:r>
+        <w:t xml:space="preserve">, measurable. </w:t>
+      </w:r>
+      <w:r>
+        <w:t xml:space="preserve">Quality characteristics are </w:t>
+      </w:r>
+      <w:r>
+        <w:t xml:space="preserve">based on a hierarchy model and are </w:t>
+      </w:r>
+      <w:r>
+        <w:t>organized into two levels of charact</w:t>
+      </w:r>
+      <w:r>
+        <w:t xml:space="preserve">eristics and </w:t>
+      </w:r>
+      <w:proofErr w:type="spellStart"/>
+      <w:r>
+        <w:t>subcharacteristics</w:t>
+      </w:r>
+      <w:proofErr w:type="spellEnd"/>
+      <w:r>
+        <w:t>:</w:t>
+      </w:r>
+    </w:p>
+    <w:p>
+      <w:pPr>
+        <w:pStyle w:val="ListParagraph"/>
+        <w:numPr>
+          <w:ilvl w:val="1"/>
+          <w:numId w:val="3"/>
+        </w:numPr>
+      </w:pPr>
+      <w:r>
+        <w:t>Product related: maintainability, reliability, transferability, operability, performance, functional suitability, security, compatibility</w:t>
+      </w:r>
+    </w:p>
+    <w:p>
+      <w:pPr>
+        <w:pStyle w:val="ListParagraph"/>
+        <w:numPr>
+          <w:ilvl w:val="1"/>
+          <w:numId w:val="3"/>
+        </w:numPr>
+      </w:pPr>
+      <w:r>
+        <w:t xml:space="preserve">Community related: maintenance capacity, sustainability, process maturity </w:t>
+      </w:r>
+    </w:p>
+    <w:p>
+      <w:r>
+        <w:t>What truly separate this concept from closed source are the developme</w:t>
       </w:r>
       <w:bookmarkStart w:id="0" w:name="_GoBack"/>
       <w:bookmarkEnd w:id="0"/>
+      <w:r>
+        <w:t xml:space="preserve">nt communities behind the OSS. Finally, the assessment process itself includes </w:t>
+      </w:r>
+      <w:r>
+        <w:t xml:space="preserve">change submissions and review, peer review of changes, propose significant enhancements, report and handle issues with the product, test the program produced by the project, plan releases, release new versions of the product </w:t>
+      </w:r>
+      <w:proofErr w:type="spellStart"/>
+      <w:r>
+        <w:t>backport</w:t>
+      </w:r>
+      <w:proofErr w:type="spellEnd"/>
+      <w:r>
+        <w:t xml:space="preserve"> corrections in the current relea</w:t>
+      </w:r>
+      <w:r>
+        <w:t>se to previous stable releases.</w:t>
+      </w:r>
     </w:p>
     <w:p>
       <w:r>
@@ -3207,13 +3251,29 @@
       <w:r>
         <w:t>:</w:t>
       </w:r>
-    </w:p>
-    <w:p>
-      <w:r>
-        <w:rPr>
-          <w:b/>
-        </w:rPr>
-        <w:lastRenderedPageBreak/>
+      <w:r>
+        <w:t xml:space="preserve"> </w:t>
+      </w:r>
+      <w:r>
+        <w:t xml:space="preserve">The point of </w:t>
+      </w:r>
+      <w:proofErr w:type="spellStart"/>
+      <w:r>
+        <w:t>evolvability</w:t>
+      </w:r>
+      <w:proofErr w:type="spellEnd"/>
+      <w:r>
+        <w:t xml:space="preserve"> is itself limited as certain pieces of information may not be readily available for normal use. The article itself is limited as it doesn’t actually get specific with metrics or processes.</w:t>
+      </w:r>
+      <w:r>
+        <w:t xml:space="preserve"> It seems as if (at least at the time of the articles writing) that it hasn’t been fully tested yet, and is still in a highly theoretical stage.</w:t>
+      </w:r>
+    </w:p>
+    <w:p>
+      <w:r>
+        <w:rPr>
+          <w:b/>
+        </w:rPr>
         <w:t>Note</w:t>
       </w:r>
       <w:r>
@@ -3221,6 +3281,41 @@
       </w:r>
       <w:r>
         <w:t xml:space="preserve"> Points out an important advantage of open source in that it doesn’t need to be concerned with things like licensing.</w:t>
+      </w:r>
+      <w:r>
+        <w:t xml:space="preserve"> It also points continues the common these in the inclusion of community involvement.</w:t>
+      </w:r>
+    </w:p>
+    <w:p>
+      <w:r>
+        <w:rPr>
+          <w:b/>
+        </w:rPr>
+        <w:t>Important Note</w:t>
+      </w:r>
+      <w:r>
+        <w:t xml:space="preserve">: </w:t>
+      </w:r>
+      <w:r>
+        <w:t>Makes a valid point that source code is always available and can be readily analyzed, therefore it should</w:t>
+      </w:r>
+      <w:r>
+        <w:t xml:space="preserve"> be.</w:t>
+      </w:r>
+      <w:r>
+        <w:t xml:space="preserve"> It also </w:t>
+      </w:r>
+      <w:r>
+        <w:t>makes</w:t>
+      </w:r>
+      <w:r>
+        <w:t xml:space="preserve"> an important</w:t>
+      </w:r>
+      <w:r>
+        <w:t xml:space="preserve"> point that successful OSS project aren’t rushed or disorganized, and are based on strong communities</w:t>
+      </w:r>
+      <w:r>
+        <w:t>.</w:t>
       </w:r>
     </w:p>
     <w:p>

</xml_diff>